<commit_message>
review 1 and modify
</commit_message>
<xml_diff>
--- a/DCBC001.docx
+++ b/DCBC001.docx
@@ -1,6 +1,6 @@
 
 <file path=word/document.xml><?xml version="1.0" encoding="utf-8"?>
-<w:document xmlns:wpc="http://schemas.microsoft.com/office/word/2010/wordprocessingCanvas" xmlns:mc="http://schemas.openxmlformats.org/markup-compatibility/2006" xmlns:o="urn:schemas-microsoft-com:office:office" xmlns:r="http://schemas.openxmlformats.org/officeDocument/2006/relationships" xmlns:m="http://schemas.openxmlformats.org/officeDocument/2006/math" xmlns:v="urn:schemas-microsoft-com:vml" xmlns:wp14="http://schemas.microsoft.com/office/word/2010/wordprocessingDrawing" xmlns:wp="http://schemas.openxmlformats.org/drawingml/2006/wordprocessingDrawing" xmlns:w10="urn:schemas-microsoft-com:office:word" xmlns:w="http://schemas.openxmlformats.org/wordprocessingml/2006/main" xmlns:w14="http://schemas.microsoft.com/office/word/2010/wordml" xmlns:w15="http://schemas.microsoft.com/office/word/2012/wordml" xmlns:wpg="http://schemas.microsoft.com/office/word/2010/wordprocessingGroup" xmlns:wpi="http://schemas.microsoft.com/office/word/2010/wordprocessingInk" xmlns:wne="http://schemas.microsoft.com/office/word/2006/wordml" xmlns:wps="http://schemas.microsoft.com/office/word/2010/wordprocessingShape" mc:Ignorable="w14 w15 wp14">
+<w:document xmlns:wpc="http://schemas.microsoft.com/office/word/2010/wordprocessingCanvas" xmlns:mc="http://schemas.openxmlformats.org/markup-compatibility/2006" xmlns:o="urn:schemas-microsoft-com:office:office" xmlns:r="http://schemas.openxmlformats.org/officeDocument/2006/relationships" xmlns:m="http://schemas.openxmlformats.org/officeDocument/2006/math" xmlns:v="urn:schemas-microsoft-com:vml" xmlns:wp14="http://schemas.microsoft.com/office/word/2010/wordprocessingDrawing" xmlns:wp="http://schemas.openxmlformats.org/drawingml/2006/wordprocessingDrawing" xmlns:w10="urn:schemas-microsoft-com:office:word" xmlns:w="http://schemas.openxmlformats.org/wordprocessingml/2006/main" xmlns:w14="http://schemas.microsoft.com/office/word/2010/wordml" xmlns:wpg="http://schemas.microsoft.com/office/word/2010/wordprocessingGroup" xmlns:wpi="http://schemas.microsoft.com/office/word/2010/wordprocessingInk" xmlns:wne="http://schemas.microsoft.com/office/word/2006/wordml" xmlns:wps="http://schemas.microsoft.com/office/word/2010/wordprocessingShape" mc:Ignorable="w14 wp14">
   <w:body>
     <w:p>
       <w:pPr>
@@ -18,6 +18,7 @@
           <w:noProof/>
           <w:sz w:val="16"/>
           <w:szCs w:val="16"/>
+          <w:lang w:eastAsia="ja-JP"/>
         </w:rPr>
         <w:drawing>
           <wp:inline distT="0" distB="0" distL="0" distR="0">
@@ -37,7 +38,7 @@
                     </pic:cNvPicPr>
                   </pic:nvPicPr>
                   <pic:blipFill>
-                    <a:blip r:embed="rId7" cstate="print">
+                    <a:blip r:embed="rId8" cstate="print">
                       <a:extLst>
                         <a:ext uri="{28A0092B-C50C-407E-A947-70E740481C1C}">
                           <a14:useLocalDpi xmlns:a14="http://schemas.microsoft.com/office/drawing/2010/main" val="0"/>
@@ -2317,8 +2318,21 @@
       </w:r>
       <w:proofErr w:type="spellEnd"/>
       <w:r>
-        <w:t xml:space="preserve"> Phan Anh</w:t>
-      </w:r>
+        <w:t xml:space="preserve"> </w:t>
+      </w:r>
+      <w:proofErr w:type="spellStart"/>
+      <w:r>
+        <w:t>Phan</w:t>
+      </w:r>
+      <w:proofErr w:type="spellEnd"/>
+      <w:r>
+        <w:t xml:space="preserve"> </w:t>
+      </w:r>
+      <w:proofErr w:type="spellStart"/>
+      <w:r>
+        <w:t>Anh</w:t>
+      </w:r>
+      <w:proofErr w:type="spellEnd"/>
       <w:r>
         <w:tab/>
       </w:r>
@@ -2374,7 +2388,15 @@
       </w:r>
       <w:proofErr w:type="spellEnd"/>
       <w:r>
-        <w:t xml:space="preserve"> Anh </w:t>
+        <w:t xml:space="preserve"> </w:t>
+      </w:r>
+      <w:proofErr w:type="spellStart"/>
+      <w:r>
+        <w:t>Anh</w:t>
+      </w:r>
+      <w:proofErr w:type="spellEnd"/>
+      <w:r>
+        <w:t xml:space="preserve"> </w:t>
       </w:r>
       <w:proofErr w:type="spellStart"/>
       <w:r>
@@ -2570,6 +2592,7 @@
           <w:caps w:val="0"/>
           <w:sz w:val="22"/>
           <w:szCs w:val="22"/>
+          <w:lang w:eastAsia="ja-JP"/>
         </w:rPr>
       </w:pPr>
       <w:r>
@@ -2596,7 +2619,7 @@
         </w:rPr>
         <w:fldChar w:fldCharType="separate"/>
       </w:r>
-      <w:hyperlink w:anchor="_Toc345844513" w:history="1">
+      <w:hyperlink w:anchor="_Toc345844767" w:history="1">
         <w:r>
           <w:rPr>
             <w:rStyle w:val="Hyperlink"/>
@@ -2611,6 +2634,7 @@
             <w:caps w:val="0"/>
             <w:sz w:val="22"/>
             <w:szCs w:val="22"/>
+            <w:lang w:eastAsia="ja-JP"/>
           </w:rPr>
           <w:tab/>
         </w:r>
@@ -2636,7 +2660,7 @@
           <w:rPr>
             <w:webHidden/>
           </w:rPr>
-          <w:instrText xml:space="preserve"> PAGEREF _Toc345844513 \h </w:instrText>
+          <w:instrText xml:space="preserve"> PAGEREF _Toc345844767 \h </w:instrText>
         </w:r>
         <w:r>
           <w:rPr>
@@ -2670,9 +2694,10 @@
           <w:rFonts w:asciiTheme="minorHAnsi" w:eastAsiaTheme="minorEastAsia" w:hAnsiTheme="minorHAnsi" w:cstheme="minorBidi"/>
           <w:sz w:val="22"/>
           <w:szCs w:val="22"/>
+          <w:lang w:eastAsia="ja-JP"/>
         </w:rPr>
       </w:pPr>
-      <w:hyperlink w:anchor="_Toc345844514" w:history="1">
+      <w:hyperlink w:anchor="_Toc345844768" w:history="1">
         <w:r>
           <w:rPr>
             <w:rStyle w:val="Hyperlink"/>
@@ -2684,6 +2709,7 @@
             <w:rFonts w:asciiTheme="minorHAnsi" w:eastAsiaTheme="minorEastAsia" w:hAnsiTheme="minorHAnsi" w:cstheme="minorBidi"/>
             <w:sz w:val="22"/>
             <w:szCs w:val="22"/>
+            <w:lang w:eastAsia="ja-JP"/>
           </w:rPr>
           <w:tab/>
         </w:r>
@@ -2709,7 +2735,7 @@
           <w:rPr>
             <w:webHidden/>
           </w:rPr>
-          <w:instrText xml:space="preserve"> PAGEREF _Toc345844514 \h </w:instrText>
+          <w:instrText xml:space="preserve"> PAGEREF _Toc345844768 \h </w:instrText>
         </w:r>
         <w:r>
           <w:rPr>
@@ -2743,9 +2769,10 @@
           <w:rFonts w:asciiTheme="minorHAnsi" w:eastAsiaTheme="minorEastAsia" w:hAnsiTheme="minorHAnsi" w:cstheme="minorBidi"/>
           <w:sz w:val="22"/>
           <w:szCs w:val="22"/>
+          <w:lang w:eastAsia="ja-JP"/>
         </w:rPr>
       </w:pPr>
-      <w:hyperlink w:anchor="_Toc345844515" w:history="1">
+      <w:hyperlink w:anchor="_Toc345844769" w:history="1">
         <w:r>
           <w:rPr>
             <w:rStyle w:val="Hyperlink"/>
@@ -2757,6 +2784,7 @@
             <w:rFonts w:asciiTheme="minorHAnsi" w:eastAsiaTheme="minorEastAsia" w:hAnsiTheme="minorHAnsi" w:cstheme="minorBidi"/>
             <w:sz w:val="22"/>
             <w:szCs w:val="22"/>
+            <w:lang w:eastAsia="ja-JP"/>
           </w:rPr>
           <w:tab/>
         </w:r>
@@ -2782,7 +2810,7 @@
           <w:rPr>
             <w:webHidden/>
           </w:rPr>
-          <w:instrText xml:space="preserve"> PAGEREF _Toc345844515 \h </w:instrText>
+          <w:instrText xml:space="preserve"> PAGEREF _Toc345844769 \h </w:instrText>
         </w:r>
         <w:r>
           <w:rPr>
@@ -2816,9 +2844,10 @@
           <w:rFonts w:asciiTheme="minorHAnsi" w:eastAsiaTheme="minorEastAsia" w:hAnsiTheme="minorHAnsi" w:cstheme="minorBidi"/>
           <w:sz w:val="22"/>
           <w:szCs w:val="22"/>
+          <w:lang w:eastAsia="ja-JP"/>
         </w:rPr>
       </w:pPr>
-      <w:hyperlink w:anchor="_Toc345844516" w:history="1">
+      <w:hyperlink w:anchor="_Toc345844770" w:history="1">
         <w:r>
           <w:rPr>
             <w:rStyle w:val="Hyperlink"/>
@@ -2830,6 +2859,7 @@
             <w:rFonts w:asciiTheme="minorHAnsi" w:eastAsiaTheme="minorEastAsia" w:hAnsiTheme="minorHAnsi" w:cstheme="minorBidi"/>
             <w:sz w:val="22"/>
             <w:szCs w:val="22"/>
+            <w:lang w:eastAsia="ja-JP"/>
           </w:rPr>
           <w:tab/>
         </w:r>
@@ -2855,7 +2885,7 @@
           <w:rPr>
             <w:webHidden/>
           </w:rPr>
-          <w:instrText xml:space="preserve"> PAGEREF _Toc345844516 \h </w:instrText>
+          <w:instrText xml:space="preserve"> PAGEREF _Toc345844770 \h </w:instrText>
         </w:r>
         <w:r>
           <w:rPr>
@@ -2889,9 +2919,10 @@
           <w:rFonts w:asciiTheme="minorHAnsi" w:eastAsiaTheme="minorEastAsia" w:hAnsiTheme="minorHAnsi" w:cstheme="minorBidi"/>
           <w:sz w:val="22"/>
           <w:szCs w:val="22"/>
+          <w:lang w:eastAsia="ja-JP"/>
         </w:rPr>
       </w:pPr>
-      <w:hyperlink w:anchor="_Toc345844517" w:history="1">
+      <w:hyperlink w:anchor="_Toc345844771" w:history="1">
         <w:r>
           <w:rPr>
             <w:rStyle w:val="Hyperlink"/>
@@ -2903,6 +2934,7 @@
             <w:rFonts w:asciiTheme="minorHAnsi" w:eastAsiaTheme="minorEastAsia" w:hAnsiTheme="minorHAnsi" w:cstheme="minorBidi"/>
             <w:sz w:val="22"/>
             <w:szCs w:val="22"/>
+            <w:lang w:eastAsia="ja-JP"/>
           </w:rPr>
           <w:tab/>
         </w:r>
@@ -2928,7 +2960,7 @@
           <w:rPr>
             <w:webHidden/>
           </w:rPr>
-          <w:instrText xml:space="preserve"> PAGEREF _Toc345844517 \h </w:instrText>
+          <w:instrText xml:space="preserve"> PAGEREF _Toc345844771 \h </w:instrText>
         </w:r>
         <w:r>
           <w:rPr>
@@ -2962,9 +2994,10 @@
           <w:rFonts w:asciiTheme="minorHAnsi" w:eastAsiaTheme="minorEastAsia" w:hAnsiTheme="minorHAnsi" w:cstheme="minorBidi"/>
           <w:sz w:val="22"/>
           <w:szCs w:val="22"/>
+          <w:lang w:eastAsia="ja-JP"/>
         </w:rPr>
       </w:pPr>
-      <w:hyperlink w:anchor="_Toc345844518" w:history="1">
+      <w:hyperlink w:anchor="_Toc345844772" w:history="1">
         <w:r>
           <w:rPr>
             <w:rStyle w:val="Hyperlink"/>
@@ -2976,6 +3009,7 @@
             <w:rFonts w:asciiTheme="minorHAnsi" w:eastAsiaTheme="minorEastAsia" w:hAnsiTheme="minorHAnsi" w:cstheme="minorBidi"/>
             <w:sz w:val="22"/>
             <w:szCs w:val="22"/>
+            <w:lang w:eastAsia="ja-JP"/>
           </w:rPr>
           <w:tab/>
         </w:r>
@@ -3001,7 +3035,7 @@
           <w:rPr>
             <w:webHidden/>
           </w:rPr>
-          <w:instrText xml:space="preserve"> PAGEREF _Toc345844518 \h </w:instrText>
+          <w:instrText xml:space="preserve"> PAGEREF _Toc345844772 \h </w:instrText>
         </w:r>
         <w:r>
           <w:rPr>
@@ -3038,9 +3072,10 @@
           <w:caps w:val="0"/>
           <w:sz w:val="22"/>
           <w:szCs w:val="22"/>
+          <w:lang w:eastAsia="ja-JP"/>
         </w:rPr>
       </w:pPr>
-      <w:hyperlink w:anchor="_Toc345844519" w:history="1">
+      <w:hyperlink w:anchor="_Toc345844773" w:history="1">
         <w:r>
           <w:rPr>
             <w:rStyle w:val="Hyperlink"/>
@@ -3055,6 +3090,7 @@
             <w:caps w:val="0"/>
             <w:sz w:val="22"/>
             <w:szCs w:val="22"/>
+            <w:lang w:eastAsia="ja-JP"/>
           </w:rPr>
           <w:tab/>
         </w:r>
@@ -3080,7 +3116,7 @@
           <w:rPr>
             <w:webHidden/>
           </w:rPr>
-          <w:instrText xml:space="preserve"> PAGEREF _Toc345844519 \h </w:instrText>
+          <w:instrText xml:space="preserve"> PAGEREF _Toc345844773 \h </w:instrText>
         </w:r>
         <w:r>
           <w:rPr>
@@ -3114,9 +3150,10 @@
           <w:rFonts w:asciiTheme="minorHAnsi" w:eastAsiaTheme="minorEastAsia" w:hAnsiTheme="minorHAnsi" w:cstheme="minorBidi"/>
           <w:sz w:val="22"/>
           <w:szCs w:val="22"/>
+          <w:lang w:eastAsia="ja-JP"/>
         </w:rPr>
       </w:pPr>
-      <w:hyperlink w:anchor="_Toc345844520" w:history="1">
+      <w:hyperlink w:anchor="_Toc345844774" w:history="1">
         <w:r>
           <w:rPr>
             <w:rStyle w:val="Hyperlink"/>
@@ -3128,6 +3165,7 @@
             <w:rFonts w:asciiTheme="minorHAnsi" w:eastAsiaTheme="minorEastAsia" w:hAnsiTheme="minorHAnsi" w:cstheme="minorBidi"/>
             <w:sz w:val="22"/>
             <w:szCs w:val="22"/>
+            <w:lang w:eastAsia="ja-JP"/>
           </w:rPr>
           <w:tab/>
         </w:r>
@@ -3153,7 +3191,7 @@
           <w:rPr>
             <w:webHidden/>
           </w:rPr>
-          <w:instrText xml:space="preserve"> PAGEREF _Toc345844520 \h </w:instrText>
+          <w:instrText xml:space="preserve"> PAGEREF _Toc345844774 \h </w:instrText>
         </w:r>
         <w:r>
           <w:rPr>
@@ -3190,9 +3228,10 @@
           <w:caps w:val="0"/>
           <w:sz w:val="22"/>
           <w:szCs w:val="22"/>
+          <w:lang w:eastAsia="ja-JP"/>
         </w:rPr>
       </w:pPr>
-      <w:hyperlink w:anchor="_Toc345844521" w:history="1">
+      <w:hyperlink w:anchor="_Toc345844775" w:history="1">
         <w:r>
           <w:rPr>
             <w:rStyle w:val="Hyperlink"/>
@@ -3207,6 +3246,7 @@
             <w:caps w:val="0"/>
             <w:sz w:val="22"/>
             <w:szCs w:val="22"/>
+            <w:lang w:eastAsia="ja-JP"/>
           </w:rPr>
           <w:tab/>
         </w:r>
@@ -3232,7 +3272,7 @@
           <w:rPr>
             <w:webHidden/>
           </w:rPr>
-          <w:instrText xml:space="preserve"> PAGEREF _Toc345844521 \h </w:instrText>
+          <w:instrText xml:space="preserve"> PAGEREF _Toc345844775 \h </w:instrText>
         </w:r>
         <w:r>
           <w:rPr>
@@ -3266,9 +3306,10 @@
           <w:rFonts w:asciiTheme="minorHAnsi" w:eastAsiaTheme="minorEastAsia" w:hAnsiTheme="minorHAnsi" w:cstheme="minorBidi"/>
           <w:sz w:val="22"/>
           <w:szCs w:val="22"/>
+          <w:lang w:eastAsia="ja-JP"/>
         </w:rPr>
       </w:pPr>
-      <w:hyperlink w:anchor="_Toc345844522" w:history="1">
+      <w:hyperlink w:anchor="_Toc345844776" w:history="1">
         <w:r>
           <w:rPr>
             <w:rStyle w:val="Hyperlink"/>
@@ -3280,6 +3321,7 @@
             <w:rFonts w:asciiTheme="minorHAnsi" w:eastAsiaTheme="minorEastAsia" w:hAnsiTheme="minorHAnsi" w:cstheme="minorBidi"/>
             <w:sz w:val="22"/>
             <w:szCs w:val="22"/>
+            <w:lang w:eastAsia="ja-JP"/>
           </w:rPr>
           <w:tab/>
         </w:r>
@@ -3305,7 +3347,7 @@
           <w:rPr>
             <w:webHidden/>
           </w:rPr>
-          <w:instrText xml:space="preserve"> PAGEREF _Toc345844522 \h </w:instrText>
+          <w:instrText xml:space="preserve"> PAGEREF _Toc345844776 \h </w:instrText>
         </w:r>
         <w:r>
           <w:rPr>
@@ -3342,9 +3384,10 @@
           <w:caps w:val="0"/>
           <w:sz w:val="22"/>
           <w:szCs w:val="22"/>
+          <w:lang w:eastAsia="ja-JP"/>
         </w:rPr>
       </w:pPr>
-      <w:hyperlink w:anchor="_Toc345844523" w:history="1">
+      <w:hyperlink w:anchor="_Toc345844777" w:history="1">
         <w:r>
           <w:rPr>
             <w:rStyle w:val="Hyperlink"/>
@@ -3359,6 +3402,7 @@
             <w:caps w:val="0"/>
             <w:sz w:val="22"/>
             <w:szCs w:val="22"/>
+            <w:lang w:eastAsia="ja-JP"/>
           </w:rPr>
           <w:tab/>
         </w:r>
@@ -3384,7 +3428,7 @@
           <w:rPr>
             <w:webHidden/>
           </w:rPr>
-          <w:instrText xml:space="preserve"> PAGEREF _Toc345844523 \h </w:instrText>
+          <w:instrText xml:space="preserve"> PAGEREF _Toc345844777 \h </w:instrText>
         </w:r>
         <w:r>
           <w:rPr>
@@ -3418,9 +3462,10 @@
           <w:rFonts w:asciiTheme="minorHAnsi" w:eastAsiaTheme="minorEastAsia" w:hAnsiTheme="minorHAnsi" w:cstheme="minorBidi"/>
           <w:sz w:val="22"/>
           <w:szCs w:val="22"/>
+          <w:lang w:eastAsia="ja-JP"/>
         </w:rPr>
       </w:pPr>
-      <w:hyperlink w:anchor="_Toc345844524" w:history="1">
+      <w:hyperlink w:anchor="_Toc345844778" w:history="1">
         <w:r>
           <w:rPr>
             <w:rStyle w:val="Hyperlink"/>
@@ -3432,6 +3477,7 @@
             <w:rFonts w:asciiTheme="minorHAnsi" w:eastAsiaTheme="minorEastAsia" w:hAnsiTheme="minorHAnsi" w:cstheme="minorBidi"/>
             <w:sz w:val="22"/>
             <w:szCs w:val="22"/>
+            <w:lang w:eastAsia="ja-JP"/>
           </w:rPr>
           <w:tab/>
         </w:r>
@@ -3457,7 +3503,7 @@
           <w:rPr>
             <w:webHidden/>
           </w:rPr>
-          <w:instrText xml:space="preserve"> PAGEREF _Toc345844524 \h </w:instrText>
+          <w:instrText xml:space="preserve"> PAGEREF _Toc345844778 \h </w:instrText>
         </w:r>
         <w:r>
           <w:rPr>
@@ -3494,9 +3540,10 @@
           <w:caps w:val="0"/>
           <w:sz w:val="22"/>
           <w:szCs w:val="22"/>
+          <w:lang w:eastAsia="ja-JP"/>
         </w:rPr>
       </w:pPr>
-      <w:hyperlink w:anchor="_Toc345844525" w:history="1">
+      <w:hyperlink w:anchor="_Toc345844779" w:history="1">
         <w:r>
           <w:rPr>
             <w:rStyle w:val="Hyperlink"/>
@@ -3511,6 +3558,7 @@
             <w:caps w:val="0"/>
             <w:sz w:val="22"/>
             <w:szCs w:val="22"/>
+            <w:lang w:eastAsia="ja-JP"/>
           </w:rPr>
           <w:tab/>
         </w:r>
@@ -3536,7 +3584,7 @@
           <w:rPr>
             <w:webHidden/>
           </w:rPr>
-          <w:instrText xml:space="preserve"> PAGEREF _Toc345844525 \h </w:instrText>
+          <w:instrText xml:space="preserve"> PAGEREF _Toc345844779 \h </w:instrText>
         </w:r>
         <w:r>
           <w:rPr>
@@ -3570,9 +3618,10 @@
           <w:rFonts w:asciiTheme="minorHAnsi" w:eastAsiaTheme="minorEastAsia" w:hAnsiTheme="minorHAnsi" w:cstheme="minorBidi"/>
           <w:sz w:val="22"/>
           <w:szCs w:val="22"/>
+          <w:lang w:eastAsia="ja-JP"/>
         </w:rPr>
       </w:pPr>
-      <w:hyperlink w:anchor="_Toc345844526" w:history="1">
+      <w:hyperlink w:anchor="_Toc345844780" w:history="1">
         <w:r>
           <w:rPr>
             <w:rStyle w:val="Hyperlink"/>
@@ -3584,6 +3633,7 @@
             <w:rFonts w:asciiTheme="minorHAnsi" w:eastAsiaTheme="minorEastAsia" w:hAnsiTheme="minorHAnsi" w:cstheme="minorBidi"/>
             <w:sz w:val="22"/>
             <w:szCs w:val="22"/>
+            <w:lang w:eastAsia="ja-JP"/>
           </w:rPr>
           <w:tab/>
         </w:r>
@@ -3609,7 +3659,7 @@
           <w:rPr>
             <w:webHidden/>
           </w:rPr>
-          <w:instrText xml:space="preserve"> PAGEREF _Toc345844526 \h </w:instrText>
+          <w:instrText xml:space="preserve"> PAGEREF _Toc345844780 \h </w:instrText>
         </w:r>
         <w:r>
           <w:rPr>
@@ -3646,9 +3696,10 @@
           <w:caps w:val="0"/>
           <w:sz w:val="22"/>
           <w:szCs w:val="22"/>
+          <w:lang w:eastAsia="ja-JP"/>
         </w:rPr>
       </w:pPr>
-      <w:hyperlink w:anchor="_Toc345844527" w:history="1">
+      <w:hyperlink w:anchor="_Toc345844781" w:history="1">
         <w:r>
           <w:rPr>
             <w:rStyle w:val="Hyperlink"/>
@@ -3663,6 +3714,7 @@
             <w:caps w:val="0"/>
             <w:sz w:val="22"/>
             <w:szCs w:val="22"/>
+            <w:lang w:eastAsia="ja-JP"/>
           </w:rPr>
           <w:tab/>
         </w:r>
@@ -3688,7 +3740,7 @@
           <w:rPr>
             <w:webHidden/>
           </w:rPr>
-          <w:instrText xml:space="preserve"> PAGEREF _Toc345844527 \h </w:instrText>
+          <w:instrText xml:space="preserve"> PAGEREF _Toc345844781 \h </w:instrText>
         </w:r>
         <w:r>
           <w:rPr>
@@ -3722,9 +3774,10 @@
           <w:rFonts w:asciiTheme="minorHAnsi" w:eastAsiaTheme="minorEastAsia" w:hAnsiTheme="minorHAnsi" w:cstheme="minorBidi"/>
           <w:sz w:val="22"/>
           <w:szCs w:val="22"/>
+          <w:lang w:eastAsia="ja-JP"/>
         </w:rPr>
       </w:pPr>
-      <w:hyperlink w:anchor="_Toc345844528" w:history="1">
+      <w:hyperlink w:anchor="_Toc345844782" w:history="1">
         <w:r>
           <w:rPr>
             <w:rStyle w:val="Hyperlink"/>
@@ -3736,6 +3789,7 @@
             <w:rFonts w:asciiTheme="minorHAnsi" w:eastAsiaTheme="minorEastAsia" w:hAnsiTheme="minorHAnsi" w:cstheme="minorBidi"/>
             <w:sz w:val="22"/>
             <w:szCs w:val="22"/>
+            <w:lang w:eastAsia="ja-JP"/>
           </w:rPr>
           <w:tab/>
         </w:r>
@@ -3761,7 +3815,7 @@
           <w:rPr>
             <w:webHidden/>
           </w:rPr>
-          <w:instrText xml:space="preserve"> PAGEREF _Toc345844528 \h </w:instrText>
+          <w:instrText xml:space="preserve"> PAGEREF _Toc345844782 \h </w:instrText>
         </w:r>
         <w:r>
           <w:rPr>
@@ -3798,9 +3852,10 @@
           <w:caps w:val="0"/>
           <w:sz w:val="22"/>
           <w:szCs w:val="22"/>
+          <w:lang w:eastAsia="ja-JP"/>
         </w:rPr>
       </w:pPr>
-      <w:hyperlink w:anchor="_Toc345844529" w:history="1">
+      <w:hyperlink w:anchor="_Toc345844783" w:history="1">
         <w:r>
           <w:rPr>
             <w:rStyle w:val="Hyperlink"/>
@@ -3815,6 +3870,7 @@
             <w:caps w:val="0"/>
             <w:sz w:val="22"/>
             <w:szCs w:val="22"/>
+            <w:lang w:eastAsia="ja-JP"/>
           </w:rPr>
           <w:tab/>
         </w:r>
@@ -3840,7 +3896,7 @@
           <w:rPr>
             <w:webHidden/>
           </w:rPr>
-          <w:instrText xml:space="preserve"> PAGEREF _Toc345844529 \h </w:instrText>
+          <w:instrText xml:space="preserve"> PAGEREF _Toc345844783 \h </w:instrText>
         </w:r>
         <w:r>
           <w:rPr>
@@ -3874,9 +3930,10 @@
           <w:rFonts w:asciiTheme="minorHAnsi" w:eastAsiaTheme="minorEastAsia" w:hAnsiTheme="minorHAnsi" w:cstheme="minorBidi"/>
           <w:sz w:val="22"/>
           <w:szCs w:val="22"/>
+          <w:lang w:eastAsia="ja-JP"/>
         </w:rPr>
       </w:pPr>
-      <w:hyperlink w:anchor="_Toc345844530" w:history="1">
+      <w:hyperlink w:anchor="_Toc345844784" w:history="1">
         <w:r>
           <w:rPr>
             <w:rStyle w:val="Hyperlink"/>
@@ -3888,6 +3945,7 @@
             <w:rFonts w:asciiTheme="minorHAnsi" w:eastAsiaTheme="minorEastAsia" w:hAnsiTheme="minorHAnsi" w:cstheme="minorBidi"/>
             <w:sz w:val="22"/>
             <w:szCs w:val="22"/>
+            <w:lang w:eastAsia="ja-JP"/>
           </w:rPr>
           <w:tab/>
         </w:r>
@@ -3913,7 +3971,7 @@
           <w:rPr>
             <w:webHidden/>
           </w:rPr>
-          <w:instrText xml:space="preserve"> PAGEREF _Toc345844530 \h </w:instrText>
+          <w:instrText xml:space="preserve"> PAGEREF _Toc345844784 \h </w:instrText>
         </w:r>
         <w:r>
           <w:rPr>
@@ -3950,9 +4008,10 @@
           <w:caps w:val="0"/>
           <w:sz w:val="22"/>
           <w:szCs w:val="22"/>
+          <w:lang w:eastAsia="ja-JP"/>
         </w:rPr>
       </w:pPr>
-      <w:hyperlink w:anchor="_Toc345844531" w:history="1">
+      <w:hyperlink w:anchor="_Toc345844785" w:history="1">
         <w:r>
           <w:rPr>
             <w:rStyle w:val="Hyperlink"/>
@@ -3967,6 +4026,7 @@
             <w:caps w:val="0"/>
             <w:sz w:val="22"/>
             <w:szCs w:val="22"/>
+            <w:lang w:eastAsia="ja-JP"/>
           </w:rPr>
           <w:tab/>
         </w:r>
@@ -3992,7 +4052,7 @@
           <w:rPr>
             <w:webHidden/>
           </w:rPr>
-          <w:instrText xml:space="preserve"> PAGEREF _Toc345844531 \h </w:instrText>
+          <w:instrText xml:space="preserve"> PAGEREF _Toc345844785 \h </w:instrText>
         </w:r>
         <w:r>
           <w:rPr>
@@ -4026,9 +4086,10 @@
           <w:rFonts w:asciiTheme="minorHAnsi" w:eastAsiaTheme="minorEastAsia" w:hAnsiTheme="minorHAnsi" w:cstheme="minorBidi"/>
           <w:sz w:val="22"/>
           <w:szCs w:val="22"/>
+          <w:lang w:eastAsia="ja-JP"/>
         </w:rPr>
       </w:pPr>
-      <w:hyperlink w:anchor="_Toc345844532" w:history="1">
+      <w:hyperlink w:anchor="_Toc345844786" w:history="1">
         <w:r>
           <w:rPr>
             <w:rStyle w:val="Hyperlink"/>
@@ -4040,6 +4101,7 @@
             <w:rFonts w:asciiTheme="minorHAnsi" w:eastAsiaTheme="minorEastAsia" w:hAnsiTheme="minorHAnsi" w:cstheme="minorBidi"/>
             <w:sz w:val="22"/>
             <w:szCs w:val="22"/>
+            <w:lang w:eastAsia="ja-JP"/>
           </w:rPr>
           <w:tab/>
         </w:r>
@@ -4065,7 +4127,7 @@
           <w:rPr>
             <w:webHidden/>
           </w:rPr>
-          <w:instrText xml:space="preserve"> PAGEREF _Toc345844532 \h </w:instrText>
+          <w:instrText xml:space="preserve"> PAGEREF _Toc345844786 \h </w:instrText>
         </w:r>
         <w:r>
           <w:rPr>
@@ -4105,8 +4167,8 @@
     <w:p>
       <w:pPr>
         <w:sectPr>
-          <w:headerReference w:type="default" r:id="rId8"/>
-          <w:footerReference w:type="default" r:id="rId9"/>
+          <w:headerReference w:type="default" r:id="rId9"/>
+          <w:footerReference w:type="default" r:id="rId10"/>
           <w:type w:val="nextColumn"/>
           <w:pgSz w:w="11909" w:h="16834" w:code="9"/>
           <w:pgMar w:top="1440" w:right="1109" w:bottom="1440" w:left="1800" w:header="720" w:footer="720" w:gutter="0"/>
@@ -4127,7 +4189,7 @@
       <w:bookmarkStart w:id="6" w:name="_Toc463083793"/>
       <w:bookmarkStart w:id="7" w:name="_Toc465677963"/>
       <w:bookmarkStart w:id="8" w:name="_Toc467738735"/>
-      <w:bookmarkStart w:id="9" w:name="_Toc345844513"/>
+      <w:bookmarkStart w:id="9" w:name="_Toc345844767"/>
       <w:bookmarkEnd w:id="0"/>
       <w:bookmarkEnd w:id="1"/>
       <w:r>
@@ -4149,7 +4211,7 @@
       <w:bookmarkStart w:id="10" w:name="_Toc484338387"/>
       <w:bookmarkStart w:id="11" w:name="_Toc484831306"/>
       <w:bookmarkStart w:id="12" w:name="_Toc502027839"/>
-      <w:bookmarkStart w:id="13" w:name="_Toc345844514"/>
+      <w:bookmarkStart w:id="13" w:name="_Toc345844768"/>
       <w:r>
         <w:t>Purpose</w:t>
       </w:r>
@@ -4207,7 +4269,7 @@
       <w:bookmarkStart w:id="14" w:name="_Toc484338388"/>
       <w:bookmarkStart w:id="15" w:name="_Toc484831307"/>
       <w:bookmarkStart w:id="16" w:name="_Toc502027840"/>
-      <w:bookmarkStart w:id="17" w:name="_Toc345844515"/>
+      <w:bookmarkStart w:id="17" w:name="_Toc345844769"/>
       <w:r>
         <w:t>Scope</w:t>
       </w:r>
@@ -4336,7 +4398,7 @@
       <w:bookmarkStart w:id="18" w:name="_Toc484338389"/>
       <w:bookmarkStart w:id="19" w:name="_Toc484831308"/>
       <w:bookmarkStart w:id="20" w:name="_Toc502027841"/>
-      <w:bookmarkStart w:id="21" w:name="_Toc345844516"/>
+      <w:bookmarkStart w:id="21" w:name="_Toc345844770"/>
       <w:r>
         <w:t>Definitions, acronyms and abbreviations</w:t>
       </w:r>
@@ -4697,7 +4759,7 @@
       <w:bookmarkStart w:id="22" w:name="_Toc484338390"/>
       <w:bookmarkStart w:id="23" w:name="_Toc484831309"/>
       <w:bookmarkStart w:id="24" w:name="_Toc502027842"/>
-      <w:bookmarkStart w:id="25" w:name="_Toc345844517"/>
+      <w:bookmarkStart w:id="25" w:name="_Toc345844771"/>
       <w:r>
         <w:t>References</w:t>
       </w:r>
@@ -4726,7 +4788,7 @@
           <w:numId w:val="10"/>
         </w:numPr>
       </w:pPr>
-      <w:hyperlink r:id="rId10" w:history="1">
+      <w:hyperlink r:id="rId11" w:history="1">
         <w:r>
           <w:rPr>
             <w:rStyle w:val="Hyperlink"/>
@@ -4746,7 +4808,7 @@
       <w:r>
         <w:t xml:space="preserve">URD Template on </w:t>
       </w:r>
-      <w:hyperlink r:id="rId11" w:history="1">
+      <w:hyperlink r:id="rId12" w:history="1">
         <w:r>
           <w:rPr>
             <w:rStyle w:val="Hyperlink"/>
@@ -4768,7 +4830,7 @@
       <w:bookmarkStart w:id="26" w:name="_Toc484338391"/>
       <w:bookmarkStart w:id="27" w:name="_Toc484831310"/>
       <w:bookmarkStart w:id="28" w:name="_Toc502027843"/>
-      <w:bookmarkStart w:id="29" w:name="_Toc345844518"/>
+      <w:bookmarkStart w:id="29" w:name="_Toc345844772"/>
       <w:r>
         <w:t>Overview</w:t>
       </w:r>
@@ -5057,7 +5119,7 @@
       <w:bookmarkStart w:id="30" w:name="Functionality"/>
       <w:bookmarkStart w:id="31" w:name="_Toc484831311"/>
       <w:bookmarkStart w:id="32" w:name="_Toc502027844"/>
-      <w:bookmarkStart w:id="33" w:name="_Toc345844519"/>
+      <w:bookmarkStart w:id="33" w:name="_Toc345844773"/>
       <w:bookmarkEnd w:id="30"/>
       <w:r>
         <w:lastRenderedPageBreak/>
@@ -5073,7 +5135,7 @@
       </w:pPr>
       <w:bookmarkStart w:id="34" w:name="_Toc484831312"/>
       <w:bookmarkStart w:id="35" w:name="_Toc502027845"/>
-      <w:bookmarkStart w:id="36" w:name="_Toc345844520"/>
+      <w:bookmarkStart w:id="36" w:name="_Toc345844774"/>
       <w:r>
         <w:t>&lt;Request number one&gt;</w:t>
       </w:r>
@@ -5305,7 +5367,7 @@
         <w:pStyle w:val="Heading1"/>
       </w:pPr>
       <w:bookmarkStart w:id="37" w:name="_Toc502027846"/>
-      <w:bookmarkStart w:id="38" w:name="_Toc345844521"/>
+      <w:bookmarkStart w:id="38" w:name="_Toc345844775"/>
       <w:r>
         <w:lastRenderedPageBreak/>
         <w:t>USABILITY</w:t>
@@ -5319,7 +5381,7 @@
       </w:pPr>
       <w:bookmarkStart w:id="39" w:name="_Toc484831314"/>
       <w:bookmarkStart w:id="40" w:name="_Toc502027847"/>
-      <w:bookmarkStart w:id="41" w:name="_Toc345844522"/>
+      <w:bookmarkStart w:id="41" w:name="_Toc345844776"/>
       <w:r>
         <w:t>&lt;Request number one&gt;</w:t>
       </w:r>
@@ -5356,7 +5418,13 @@
         <w:t>The GUI</w:t>
       </w:r>
       <w:r>
-        <w:t xml:space="preserve"> is designed friendly with user. The user can see all main functions at the first time using.</w:t>
+        <w:t xml:space="preserve"> is designed friendly </w:t>
+      </w:r>
+      <w:r>
+        <w:t>for</w:t>
+      </w:r>
+      <w:r>
+        <w:t xml:space="preserve"> user. The user can see all main functions at the first time using.</w:t>
       </w:r>
       <w:r>
         <w:t xml:space="preserve"> Because</w:t>
@@ -5368,7 +5436,13 @@
         <w:t>t</w:t>
       </w:r>
       <w:r>
-        <w:t xml:space="preserve">he GUI </w:t>
+        <w:t xml:space="preserve">he </w:t>
+      </w:r>
+      <w:r>
+        <w:t xml:space="preserve">main </w:t>
+      </w:r>
+      <w:r>
+        <w:t xml:space="preserve">GUI </w:t>
       </w:r>
       <w:r>
         <w:t xml:space="preserve">is </w:t>
@@ -5412,7 +5486,7 @@
         <w:pStyle w:val="Heading1"/>
       </w:pPr>
       <w:bookmarkStart w:id="43" w:name="_Toc502027848"/>
-      <w:bookmarkStart w:id="44" w:name="_Toc345844523"/>
+      <w:bookmarkStart w:id="44" w:name="_Toc345844777"/>
       <w:r>
         <w:lastRenderedPageBreak/>
         <w:t>RE</w:t>
@@ -5432,7 +5506,7 @@
       </w:pPr>
       <w:bookmarkStart w:id="45" w:name="_Toc484831316"/>
       <w:bookmarkStart w:id="46" w:name="_Toc502027849"/>
-      <w:bookmarkStart w:id="47" w:name="_Toc345844524"/>
+      <w:bookmarkStart w:id="47" w:name="_Toc345844778"/>
       <w:r>
         <w:t>&lt;Request number one&gt;</w:t>
       </w:r>
@@ -5447,10 +5521,28 @@
     </w:p>
     <w:p>
       <w:r>
-        <w:t>The software get bank’s information</w:t>
-      </w:r>
-      <w:r>
-        <w:t xml:space="preserve"> directly from its website (or web service) and the formula of calculate is guaranteed accurately 99.99%. Every change of bank’s information will be updated immediately, so the user don’t worry about out of information.</w:t>
+        <w:t xml:space="preserve">The software get </w:t>
+      </w:r>
+      <w:r>
+        <w:t>related</w:t>
+      </w:r>
+      <w:r>
+        <w:t xml:space="preserve"> information</w:t>
+      </w:r>
+      <w:r>
+        <w:t xml:space="preserve"> directly from its website (or web service) and the formula of calculate is guaranteed accurately</w:t>
+      </w:r>
+      <w:r>
+        <w:t xml:space="preserve"> about</w:t>
+      </w:r>
+      <w:r>
+        <w:t xml:space="preserve"> 99.99%. </w:t>
+      </w:r>
+      <w:r>
+        <w:t>Any</w:t>
+      </w:r>
+      <w:r>
+        <w:t xml:space="preserve"> change of bank’s information will be updated immediately, so don’t worry about out of information.</w:t>
       </w:r>
     </w:p>
     <w:p>
@@ -5458,7 +5550,7 @@
         <w:pStyle w:val="Heading1"/>
       </w:pPr>
       <w:bookmarkStart w:id="48" w:name="_Toc502027850"/>
-      <w:bookmarkStart w:id="49" w:name="_Toc345844525"/>
+      <w:bookmarkStart w:id="49" w:name="_Toc345844779"/>
       <w:r>
         <w:lastRenderedPageBreak/>
         <w:t>PERFOMANCE</w:t>
@@ -5472,7 +5564,7 @@
       </w:pPr>
       <w:bookmarkStart w:id="50" w:name="_Toc484831318"/>
       <w:bookmarkStart w:id="51" w:name="_Toc502027851"/>
-      <w:bookmarkStart w:id="52" w:name="_Toc345844526"/>
+      <w:bookmarkStart w:id="52" w:name="_Toc345844780"/>
       <w:r>
         <w:t>&lt;Request number one&gt;</w:t>
       </w:r>
@@ -5494,7 +5586,25 @@
         </w:numPr>
       </w:pPr>
       <w:r>
-        <w:t>The list of banks only update when the bank’s information has a change (e.g. interest, telephone…). This non – function helps to reduce the delay time when downloading list. Thus, the response time will short and the user don’t waste of time to waiting.</w:t>
+        <w:t>The list of banks only update when the bank’s information has change</w:t>
+      </w:r>
+      <w:r>
+        <w:t>s</w:t>
+      </w:r>
+      <w:r>
+        <w:t xml:space="preserve"> (e.g. interest, telephone…). This non – function helps to reduce the delay time when downloading list. Thus, the response time will </w:t>
+      </w:r>
+      <w:r>
+        <w:t>be improved</w:t>
+      </w:r>
+      <w:r>
+        <w:t xml:space="preserve"> and the user</w:t>
+      </w:r>
+      <w:r>
+        <w:t>s</w:t>
+      </w:r>
+      <w:r>
+        <w:t xml:space="preserve"> don’t waste of time to waiting.</w:t>
       </w:r>
     </w:p>
     <w:p>
@@ -5506,7 +5616,13 @@
         </w:numPr>
       </w:pPr>
       <w:r>
-        <w:t>The information of banks will be optimized to reduce the capacity downloading. It helps user to saving money in using GPRS.</w:t>
+        <w:t xml:space="preserve">The information of banks will be optimized to reduce the capacity downloading. It helps user to saving </w:t>
+      </w:r>
+      <w:r>
+        <w:t>internet cost</w:t>
+      </w:r>
+      <w:r>
+        <w:t>.</w:t>
       </w:r>
     </w:p>
     <w:p/>
@@ -5515,7 +5631,7 @@
         <w:pStyle w:val="Heading1"/>
       </w:pPr>
       <w:bookmarkStart w:id="53" w:name="_Toc502027852"/>
-      <w:bookmarkStart w:id="54" w:name="_Toc345844527"/>
+      <w:bookmarkStart w:id="54" w:name="_Toc345844781"/>
       <w:r>
         <w:lastRenderedPageBreak/>
         <w:t>SUPPORTABILITY</w:t>
@@ -5529,7 +5645,7 @@
       </w:pPr>
       <w:bookmarkStart w:id="55" w:name="_Toc484831320"/>
       <w:bookmarkStart w:id="56" w:name="_Toc502027853"/>
-      <w:bookmarkStart w:id="57" w:name="_Toc345844528"/>
+      <w:bookmarkStart w:id="57" w:name="_Toc345844782"/>
       <w:r>
         <w:t>&lt;Request number one&gt;</w:t>
       </w:r>
@@ -5544,7 +5660,15 @@
     </w:p>
     <w:p>
       <w:r>
-        <w:t>The software supports user can contact with the bank through telephone or supporting online by yahoo, Skype …</w:t>
+        <w:t>The software supports user can contact with the bank through tel</w:t>
+      </w:r>
+      <w:r>
+        <w:t>ephone or supporting online by Y</w:t>
+      </w:r>
+      <w:bookmarkStart w:id="58" w:name="_GoBack"/>
+      <w:bookmarkEnd w:id="58"/>
+      <w:r>
+        <w:t>ahoo, Skype …</w:t>
       </w:r>
     </w:p>
     <w:p>
@@ -5556,9 +5680,9 @@
       <w:pPr>
         <w:pStyle w:val="Heading1"/>
       </w:pPr>
-      <w:bookmarkStart w:id="58" w:name="_Toc484831321"/>
-      <w:bookmarkStart w:id="59" w:name="_Toc502027854"/>
-      <w:bookmarkStart w:id="60" w:name="_Toc345844529"/>
+      <w:bookmarkStart w:id="59" w:name="_Toc484831321"/>
+      <w:bookmarkStart w:id="60" w:name="_Toc502027854"/>
+      <w:bookmarkStart w:id="61" w:name="_Toc345844783"/>
       <w:r>
         <w:rPr>
           <w:noProof/>
@@ -5566,27 +5690,27 @@
         <w:lastRenderedPageBreak/>
         <w:t>BUSINESS RULES AND REGULATIONS</w:t>
       </w:r>
-      <w:bookmarkEnd w:id="58"/>
       <w:bookmarkEnd w:id="59"/>
       <w:bookmarkEnd w:id="60"/>
+      <w:bookmarkEnd w:id="61"/>
     </w:p>
     <w:p>
       <w:pPr>
         <w:pStyle w:val="Heading2"/>
       </w:pPr>
-      <w:bookmarkStart w:id="61" w:name="_Toc431207027"/>
-      <w:bookmarkStart w:id="62" w:name="_Toc438354944"/>
-      <w:bookmarkStart w:id="63" w:name="_Toc484831322"/>
-      <w:bookmarkStart w:id="64" w:name="_Toc502027855"/>
-      <w:bookmarkStart w:id="65" w:name="_Toc345844530"/>
+      <w:bookmarkStart w:id="62" w:name="_Toc431207027"/>
+      <w:bookmarkStart w:id="63" w:name="_Toc438354944"/>
+      <w:bookmarkStart w:id="64" w:name="_Toc484831322"/>
+      <w:bookmarkStart w:id="65" w:name="_Toc502027855"/>
+      <w:bookmarkStart w:id="66" w:name="_Toc345844784"/>
       <w:r>
         <w:t>&lt;Reference number one&gt;</w:t>
       </w:r>
-      <w:bookmarkEnd w:id="61"/>
       <w:bookmarkEnd w:id="62"/>
       <w:bookmarkEnd w:id="63"/>
       <w:bookmarkEnd w:id="64"/>
       <w:bookmarkEnd w:id="65"/>
+      <w:bookmarkEnd w:id="66"/>
     </w:p>
     <w:p>
       <w:pPr>
@@ -5614,9 +5738,9 @@
       <w:pPr>
         <w:pStyle w:val="Heading1"/>
       </w:pPr>
-      <w:bookmarkStart w:id="66" w:name="_Toc502027856"/>
-      <w:bookmarkStart w:id="67" w:name="_Toc484831323"/>
-      <w:bookmarkStart w:id="68" w:name="_Toc345844531"/>
+      <w:bookmarkStart w:id="67" w:name="_Toc502027856"/>
+      <w:bookmarkStart w:id="68" w:name="_Toc484831323"/>
+      <w:bookmarkStart w:id="69" w:name="_Toc345844785"/>
       <w:r>
         <w:rPr>
           <w:noProof/>
@@ -5624,29 +5748,29 @@
         <w:lastRenderedPageBreak/>
         <w:t>TECHNOLOGY RULES AND LIMITATIONS</w:t>
       </w:r>
-      <w:bookmarkEnd w:id="66"/>
-      <w:bookmarkEnd w:id="68"/>
+      <w:bookmarkEnd w:id="67"/>
+      <w:bookmarkEnd w:id="69"/>
       <w:r>
         <w:rPr>
           <w:noProof/>
         </w:rPr>
         <w:t xml:space="preserve"> </w:t>
       </w:r>
-      <w:bookmarkEnd w:id="67"/>
+      <w:bookmarkEnd w:id="68"/>
     </w:p>
     <w:p>
       <w:pPr>
         <w:pStyle w:val="Heading2"/>
       </w:pPr>
-      <w:bookmarkStart w:id="69" w:name="_Toc484831324"/>
-      <w:bookmarkStart w:id="70" w:name="_Toc502027857"/>
-      <w:bookmarkStart w:id="71" w:name="_Toc345844532"/>
+      <w:bookmarkStart w:id="70" w:name="_Toc484831324"/>
+      <w:bookmarkStart w:id="71" w:name="_Toc502027857"/>
+      <w:bookmarkStart w:id="72" w:name="_Toc345844786"/>
       <w:r>
         <w:t>&lt;Reference number one&gt;</w:t>
       </w:r>
-      <w:bookmarkEnd w:id="69"/>
       <w:bookmarkEnd w:id="70"/>
       <w:bookmarkEnd w:id="71"/>
+      <w:bookmarkEnd w:id="72"/>
     </w:p>
     <w:p>
       <w:pPr>
@@ -5701,16 +5825,11 @@
         </w:numPr>
       </w:pPr>
       <w:r>
-        <w:t>The Client Program</w:t>
-      </w:r>
-      <w:bookmarkStart w:id="72" w:name="_GoBack"/>
-      <w:bookmarkEnd w:id="72"/>
-      <w:r>
-        <w:t xml:space="preserve"> is coded by Java language. It uses IDE Eclipse.</w:t>
+        <w:t>The Client Program is coded by Java language. It uses IDE Eclipse.</w:t>
       </w:r>
     </w:p>
     <w:sectPr>
-      <w:headerReference w:type="default" r:id="rId12"/>
+      <w:headerReference w:type="default" r:id="rId13"/>
       <w:pgSz w:w="12240" w:h="15840"/>
       <w:pgMar w:top="1152" w:right="1440" w:bottom="1702" w:left="1800" w:header="576" w:footer="576" w:gutter="0"/>
       <w:cols w:space="720"/>
@@ -5720,7 +5839,7 @@
 </file>
 
 <file path=word/endnotes.xml><?xml version="1.0" encoding="utf-8"?>
-<w:endnotes xmlns:wpc="http://schemas.microsoft.com/office/word/2010/wordprocessingCanvas" xmlns:mc="http://schemas.openxmlformats.org/markup-compatibility/2006" xmlns:o="urn:schemas-microsoft-com:office:office" xmlns:r="http://schemas.openxmlformats.org/officeDocument/2006/relationships" xmlns:m="http://schemas.openxmlformats.org/officeDocument/2006/math" xmlns:v="urn:schemas-microsoft-com:vml" xmlns:wp14="http://schemas.microsoft.com/office/word/2010/wordprocessingDrawing" xmlns:wp="http://schemas.openxmlformats.org/drawingml/2006/wordprocessingDrawing" xmlns:w10="urn:schemas-microsoft-com:office:word" xmlns:w="http://schemas.openxmlformats.org/wordprocessingml/2006/main" xmlns:w14="http://schemas.microsoft.com/office/word/2010/wordml" xmlns:w15="http://schemas.microsoft.com/office/word/2012/wordml" xmlns:wpg="http://schemas.microsoft.com/office/word/2010/wordprocessingGroup" xmlns:wpi="http://schemas.microsoft.com/office/word/2010/wordprocessingInk" xmlns:wne="http://schemas.microsoft.com/office/word/2006/wordml" xmlns:wps="http://schemas.microsoft.com/office/word/2010/wordprocessingShape" mc:Ignorable="w14 w15 wp14">
+<w:endnotes xmlns:wpc="http://schemas.microsoft.com/office/word/2010/wordprocessingCanvas" xmlns:mc="http://schemas.openxmlformats.org/markup-compatibility/2006" xmlns:o="urn:schemas-microsoft-com:office:office" xmlns:r="http://schemas.openxmlformats.org/officeDocument/2006/relationships" xmlns:m="http://schemas.openxmlformats.org/officeDocument/2006/math" xmlns:v="urn:schemas-microsoft-com:vml" xmlns:wp14="http://schemas.microsoft.com/office/word/2010/wordprocessingDrawing" xmlns:wp="http://schemas.openxmlformats.org/drawingml/2006/wordprocessingDrawing" xmlns:w10="urn:schemas-microsoft-com:office:word" xmlns:w="http://schemas.openxmlformats.org/wordprocessingml/2006/main" xmlns:w14="http://schemas.microsoft.com/office/word/2010/wordml" xmlns:wpg="http://schemas.microsoft.com/office/word/2010/wordprocessingGroup" xmlns:wpi="http://schemas.microsoft.com/office/word/2010/wordprocessingInk" xmlns:wne="http://schemas.microsoft.com/office/word/2006/wordml" xmlns:wps="http://schemas.microsoft.com/office/word/2010/wordprocessingShape" mc:Ignorable="w14 wp14">
   <w:endnote w:type="separator" w:id="-1">
     <w:p>
       <w:pPr>
@@ -5745,7 +5864,7 @@
 </file>
 
 <file path=word/footer1.xml><?xml version="1.0" encoding="utf-8"?>
-<w:ftr xmlns:wpc="http://schemas.microsoft.com/office/word/2010/wordprocessingCanvas" xmlns:mc="http://schemas.openxmlformats.org/markup-compatibility/2006" xmlns:o="urn:schemas-microsoft-com:office:office" xmlns:r="http://schemas.openxmlformats.org/officeDocument/2006/relationships" xmlns:m="http://schemas.openxmlformats.org/officeDocument/2006/math" xmlns:v="urn:schemas-microsoft-com:vml" xmlns:wp14="http://schemas.microsoft.com/office/word/2010/wordprocessingDrawing" xmlns:wp="http://schemas.openxmlformats.org/drawingml/2006/wordprocessingDrawing" xmlns:w10="urn:schemas-microsoft-com:office:word" xmlns:w="http://schemas.openxmlformats.org/wordprocessingml/2006/main" xmlns:w14="http://schemas.microsoft.com/office/word/2010/wordml" xmlns:w15="http://schemas.microsoft.com/office/word/2012/wordml" xmlns:wpg="http://schemas.microsoft.com/office/word/2010/wordprocessingGroup" xmlns:wpi="http://schemas.microsoft.com/office/word/2010/wordprocessingInk" xmlns:wne="http://schemas.microsoft.com/office/word/2006/wordml" xmlns:wps="http://schemas.microsoft.com/office/word/2010/wordprocessingShape" mc:Ignorable="w14 w15 wp14">
+<w:ftr xmlns:wpc="http://schemas.microsoft.com/office/word/2010/wordprocessingCanvas" xmlns:mc="http://schemas.openxmlformats.org/markup-compatibility/2006" xmlns:o="urn:schemas-microsoft-com:office:office" xmlns:r="http://schemas.openxmlformats.org/officeDocument/2006/relationships" xmlns:m="http://schemas.openxmlformats.org/officeDocument/2006/math" xmlns:v="urn:schemas-microsoft-com:vml" xmlns:wp14="http://schemas.microsoft.com/office/word/2010/wordprocessingDrawing" xmlns:wp="http://schemas.openxmlformats.org/drawingml/2006/wordprocessingDrawing" xmlns:w10="urn:schemas-microsoft-com:office:word" xmlns:w="http://schemas.openxmlformats.org/wordprocessingml/2006/main" xmlns:w14="http://schemas.microsoft.com/office/word/2010/wordml" xmlns:wpg="http://schemas.microsoft.com/office/word/2010/wordprocessingGroup" xmlns:wpi="http://schemas.microsoft.com/office/word/2010/wordprocessingInk" xmlns:wne="http://schemas.microsoft.com/office/word/2006/wordml" xmlns:wps="http://schemas.microsoft.com/office/word/2010/wordprocessingShape" mc:Ignorable="w14 wp14">
   <w:p>
     <w:pPr>
       <w:pStyle w:val="Footer"/>
@@ -5780,7 +5899,7 @@
         <w:rStyle w:val="PageNumber"/>
         <w:noProof/>
       </w:rPr>
-      <w:t>14</w:t>
+      <w:t>15</w:t>
     </w:r>
     <w:r>
       <w:rPr>
@@ -5835,7 +5954,7 @@
 </file>
 
 <file path=word/footnotes.xml><?xml version="1.0" encoding="utf-8"?>
-<w:footnotes xmlns:wpc="http://schemas.microsoft.com/office/word/2010/wordprocessingCanvas" xmlns:mc="http://schemas.openxmlformats.org/markup-compatibility/2006" xmlns:o="urn:schemas-microsoft-com:office:office" xmlns:r="http://schemas.openxmlformats.org/officeDocument/2006/relationships" xmlns:m="http://schemas.openxmlformats.org/officeDocument/2006/math" xmlns:v="urn:schemas-microsoft-com:vml" xmlns:wp14="http://schemas.microsoft.com/office/word/2010/wordprocessingDrawing" xmlns:wp="http://schemas.openxmlformats.org/drawingml/2006/wordprocessingDrawing" xmlns:w10="urn:schemas-microsoft-com:office:word" xmlns:w="http://schemas.openxmlformats.org/wordprocessingml/2006/main" xmlns:w14="http://schemas.microsoft.com/office/word/2010/wordml" xmlns:w15="http://schemas.microsoft.com/office/word/2012/wordml" xmlns:wpg="http://schemas.microsoft.com/office/word/2010/wordprocessingGroup" xmlns:wpi="http://schemas.microsoft.com/office/word/2010/wordprocessingInk" xmlns:wne="http://schemas.microsoft.com/office/word/2006/wordml" xmlns:wps="http://schemas.microsoft.com/office/word/2010/wordprocessingShape" mc:Ignorable="w14 w15 wp14">
+<w:footnotes xmlns:wpc="http://schemas.microsoft.com/office/word/2010/wordprocessingCanvas" xmlns:mc="http://schemas.openxmlformats.org/markup-compatibility/2006" xmlns:o="urn:schemas-microsoft-com:office:office" xmlns:r="http://schemas.openxmlformats.org/officeDocument/2006/relationships" xmlns:m="http://schemas.openxmlformats.org/officeDocument/2006/math" xmlns:v="urn:schemas-microsoft-com:vml" xmlns:wp14="http://schemas.microsoft.com/office/word/2010/wordprocessingDrawing" xmlns:wp="http://schemas.openxmlformats.org/drawingml/2006/wordprocessingDrawing" xmlns:w10="urn:schemas-microsoft-com:office:word" xmlns:w="http://schemas.openxmlformats.org/wordprocessingml/2006/main" xmlns:w14="http://schemas.microsoft.com/office/word/2010/wordml" xmlns:wpg="http://schemas.microsoft.com/office/word/2010/wordprocessingGroup" xmlns:wpi="http://schemas.microsoft.com/office/word/2010/wordprocessingInk" xmlns:wne="http://schemas.microsoft.com/office/word/2006/wordml" xmlns:wps="http://schemas.microsoft.com/office/word/2010/wordprocessingShape" mc:Ignorable="w14 wp14">
   <w:footnote w:type="separator" w:id="-1">
     <w:p>
       <w:pPr>
@@ -5860,7 +5979,7 @@
 </file>
 
 <file path=word/header1.xml><?xml version="1.0" encoding="utf-8"?>
-<w:hdr xmlns:wpc="http://schemas.microsoft.com/office/word/2010/wordprocessingCanvas" xmlns:mc="http://schemas.openxmlformats.org/markup-compatibility/2006" xmlns:o="urn:schemas-microsoft-com:office:office" xmlns:r="http://schemas.openxmlformats.org/officeDocument/2006/relationships" xmlns:m="http://schemas.openxmlformats.org/officeDocument/2006/math" xmlns:v="urn:schemas-microsoft-com:vml" xmlns:wp14="http://schemas.microsoft.com/office/word/2010/wordprocessingDrawing" xmlns:wp="http://schemas.openxmlformats.org/drawingml/2006/wordprocessingDrawing" xmlns:w10="urn:schemas-microsoft-com:office:word" xmlns:w="http://schemas.openxmlformats.org/wordprocessingml/2006/main" xmlns:w14="http://schemas.microsoft.com/office/word/2010/wordml" xmlns:w15="http://schemas.microsoft.com/office/word/2012/wordml" xmlns:wpg="http://schemas.microsoft.com/office/word/2010/wordprocessingGroup" xmlns:wpi="http://schemas.microsoft.com/office/word/2010/wordprocessingInk" xmlns:wne="http://schemas.microsoft.com/office/word/2006/wordml" xmlns:wps="http://schemas.microsoft.com/office/word/2010/wordprocessingShape" mc:Ignorable="w14 w15 wp14">
+<w:hdr xmlns:wpc="http://schemas.microsoft.com/office/word/2010/wordprocessingCanvas" xmlns:mc="http://schemas.openxmlformats.org/markup-compatibility/2006" xmlns:o="urn:schemas-microsoft-com:office:office" xmlns:r="http://schemas.openxmlformats.org/officeDocument/2006/relationships" xmlns:m="http://schemas.openxmlformats.org/officeDocument/2006/math" xmlns:v="urn:schemas-microsoft-com:vml" xmlns:wp14="http://schemas.microsoft.com/office/word/2010/wordprocessingDrawing" xmlns:wp="http://schemas.openxmlformats.org/drawingml/2006/wordprocessingDrawing" xmlns:w10="urn:schemas-microsoft-com:office:word" xmlns:w="http://schemas.openxmlformats.org/wordprocessingml/2006/main" xmlns:w14="http://schemas.microsoft.com/office/word/2010/wordml" xmlns:wpg="http://schemas.microsoft.com/office/word/2010/wordprocessingGroup" xmlns:wpi="http://schemas.microsoft.com/office/word/2010/wordprocessingInk" xmlns:wne="http://schemas.microsoft.com/office/word/2006/wordml" xmlns:wps="http://schemas.microsoft.com/office/word/2010/wordprocessingShape" mc:Ignorable="w14 wp14">
   <w:p>
     <w:pPr>
       <w:pStyle w:val="Header"/>
@@ -5886,7 +6005,7 @@
 </file>
 
 <file path=word/header2.xml><?xml version="1.0" encoding="utf-8"?>
-<w:hdr xmlns:wpc="http://schemas.microsoft.com/office/word/2010/wordprocessingCanvas" xmlns:mc="http://schemas.openxmlformats.org/markup-compatibility/2006" xmlns:o="urn:schemas-microsoft-com:office:office" xmlns:r="http://schemas.openxmlformats.org/officeDocument/2006/relationships" xmlns:m="http://schemas.openxmlformats.org/officeDocument/2006/math" xmlns:v="urn:schemas-microsoft-com:vml" xmlns:wp14="http://schemas.microsoft.com/office/word/2010/wordprocessingDrawing" xmlns:wp="http://schemas.openxmlformats.org/drawingml/2006/wordprocessingDrawing" xmlns:w10="urn:schemas-microsoft-com:office:word" xmlns:w="http://schemas.openxmlformats.org/wordprocessingml/2006/main" xmlns:w14="http://schemas.microsoft.com/office/word/2010/wordml" xmlns:w15="http://schemas.microsoft.com/office/word/2012/wordml" xmlns:wpg="http://schemas.microsoft.com/office/word/2010/wordprocessingGroup" xmlns:wpi="http://schemas.microsoft.com/office/word/2010/wordprocessingInk" xmlns:wne="http://schemas.microsoft.com/office/word/2006/wordml" xmlns:wps="http://schemas.microsoft.com/office/word/2010/wordprocessingShape" mc:Ignorable="w14 w15 wp14">
+<w:hdr xmlns:wpc="http://schemas.microsoft.com/office/word/2010/wordprocessingCanvas" xmlns:mc="http://schemas.openxmlformats.org/markup-compatibility/2006" xmlns:o="urn:schemas-microsoft-com:office:office" xmlns:r="http://schemas.openxmlformats.org/officeDocument/2006/relationships" xmlns:m="http://schemas.openxmlformats.org/officeDocument/2006/math" xmlns:v="urn:schemas-microsoft-com:vml" xmlns:wp14="http://schemas.microsoft.com/office/word/2010/wordprocessingDrawing" xmlns:wp="http://schemas.openxmlformats.org/drawingml/2006/wordprocessingDrawing" xmlns:w10="urn:schemas-microsoft-com:office:word" xmlns:w="http://schemas.openxmlformats.org/wordprocessingml/2006/main" xmlns:w14="http://schemas.microsoft.com/office/word/2010/wordml" xmlns:wpg="http://schemas.microsoft.com/office/word/2010/wordprocessingGroup" xmlns:wpi="http://schemas.microsoft.com/office/word/2010/wordprocessingInk" xmlns:wne="http://schemas.microsoft.com/office/word/2006/wordml" xmlns:wps="http://schemas.microsoft.com/office/word/2010/wordprocessingShape" mc:Ignorable="w14 wp14">
   <w:p>
     <w:pPr>
       <w:pStyle w:val="Header"/>
@@ -5912,7 +6031,7 @@
 </file>
 
 <file path=word/numbering.xml><?xml version="1.0" encoding="utf-8"?>
-<w:numbering xmlns:wpc="http://schemas.microsoft.com/office/word/2010/wordprocessingCanvas" xmlns:mc="http://schemas.openxmlformats.org/markup-compatibility/2006" xmlns:o="urn:schemas-microsoft-com:office:office" xmlns:r="http://schemas.openxmlformats.org/officeDocument/2006/relationships" xmlns:m="http://schemas.openxmlformats.org/officeDocument/2006/math" xmlns:v="urn:schemas-microsoft-com:vml" xmlns:wp14="http://schemas.microsoft.com/office/word/2010/wordprocessingDrawing" xmlns:wp="http://schemas.openxmlformats.org/drawingml/2006/wordprocessingDrawing" xmlns:w10="urn:schemas-microsoft-com:office:word" xmlns:w="http://schemas.openxmlformats.org/wordprocessingml/2006/main" xmlns:w14="http://schemas.microsoft.com/office/word/2010/wordml" xmlns:w15="http://schemas.microsoft.com/office/word/2012/wordml" xmlns:wpg="http://schemas.microsoft.com/office/word/2010/wordprocessingGroup" xmlns:wpi="http://schemas.microsoft.com/office/word/2010/wordprocessingInk" xmlns:wne="http://schemas.microsoft.com/office/word/2006/wordml" xmlns:wps="http://schemas.microsoft.com/office/word/2010/wordprocessingShape" mc:Ignorable="w14 w15 wp14">
+<w:numbering xmlns:wpc="http://schemas.microsoft.com/office/word/2010/wordprocessingCanvas" xmlns:mc="http://schemas.openxmlformats.org/markup-compatibility/2006" xmlns:o="urn:schemas-microsoft-com:office:office" xmlns:r="http://schemas.openxmlformats.org/officeDocument/2006/relationships" xmlns:m="http://schemas.openxmlformats.org/officeDocument/2006/math" xmlns:v="urn:schemas-microsoft-com:vml" xmlns:wp14="http://schemas.microsoft.com/office/word/2010/wordprocessingDrawing" xmlns:wp="http://schemas.openxmlformats.org/drawingml/2006/wordprocessingDrawing" xmlns:w10="urn:schemas-microsoft-com:office:word" xmlns:w="http://schemas.openxmlformats.org/wordprocessingml/2006/main" xmlns:w14="http://schemas.microsoft.com/office/word/2010/wordml" xmlns:wpg="http://schemas.microsoft.com/office/word/2010/wordprocessingGroup" xmlns:wpi="http://schemas.microsoft.com/office/word/2010/wordprocessingInk" xmlns:wne="http://schemas.microsoft.com/office/word/2006/wordml" xmlns:wps="http://schemas.microsoft.com/office/word/2010/wordprocessingShape" mc:Ignorable="w14 wp14">
   <w:abstractNum w:abstractNumId="0">
     <w:nsid w:val="0670146A"/>
     <w:multiLevelType w:val="singleLevel"/>
@@ -7425,7 +7544,7 @@
 </file>
 
 <file path=word/styles.xml><?xml version="1.0" encoding="utf-8"?>
-<w:styles xmlns:mc="http://schemas.openxmlformats.org/markup-compatibility/2006" xmlns:r="http://schemas.openxmlformats.org/officeDocument/2006/relationships" xmlns:w="http://schemas.openxmlformats.org/wordprocessingml/2006/main" xmlns:w14="http://schemas.microsoft.com/office/word/2010/wordml" xmlns:w15="http://schemas.microsoft.com/office/word/2012/wordml" mc:Ignorable="w14 w15">
+<w:styles xmlns:mc="http://schemas.openxmlformats.org/markup-compatibility/2006" xmlns:r="http://schemas.openxmlformats.org/officeDocument/2006/relationships" xmlns:w="http://schemas.openxmlformats.org/wordprocessingml/2006/main" xmlns:w14="http://schemas.microsoft.com/office/word/2010/wordml" mc:Ignorable="w14">
   <w:docDefaults>
     <w:rPrDefault>
       <w:rPr>
@@ -7435,378 +7554,145 @@
     </w:rPrDefault>
     <w:pPrDefault/>
   </w:docDefaults>
-  <w:latentStyles w:defLockedState="0" w:defUIPriority="99" w:defSemiHidden="0" w:defUnhideWhenUsed="0" w:defQFormat="0" w:count="371">
-    <w:lsdException w:name="Normal" w:uiPriority="0" w:qFormat="1"/>
-    <w:lsdException w:name="heading 1" w:uiPriority="9" w:qFormat="1"/>
-    <w:lsdException w:name="heading 2" w:uiPriority="9" w:qFormat="1"/>
-    <w:lsdException w:name="heading 3" w:uiPriority="9" w:qFormat="1"/>
-    <w:lsdException w:name="heading 4" w:uiPriority="9" w:qFormat="1"/>
-    <w:lsdException w:name="heading 5" w:uiPriority="9" w:qFormat="1"/>
-    <w:lsdException w:name="heading 6" w:uiPriority="9" w:qFormat="1"/>
-    <w:lsdException w:name="heading 7" w:uiPriority="9" w:qFormat="1"/>
-    <w:lsdException w:name="heading 8" w:uiPriority="9" w:qFormat="1"/>
-    <w:lsdException w:name="heading 9" w:uiPriority="9" w:qFormat="1"/>
-    <w:lsdException w:name="index 1" w:semiHidden="1" w:unhideWhenUsed="1"/>
-    <w:lsdException w:name="index 2" w:semiHidden="1" w:unhideWhenUsed="1"/>
-    <w:lsdException w:name="index 3" w:semiHidden="1" w:unhideWhenUsed="1"/>
-    <w:lsdException w:name="index 4" w:semiHidden="1" w:unhideWhenUsed="1"/>
-    <w:lsdException w:name="index 5" w:semiHidden="1" w:unhideWhenUsed="1"/>
-    <w:lsdException w:name="index 6" w:semiHidden="1" w:unhideWhenUsed="1"/>
-    <w:lsdException w:name="index 7" w:semiHidden="1" w:unhideWhenUsed="1"/>
-    <w:lsdException w:name="index 8" w:semiHidden="1" w:unhideWhenUsed="1"/>
-    <w:lsdException w:name="index 9" w:semiHidden="1" w:unhideWhenUsed="1"/>
-    <w:lsdException w:name="toc 1" w:semiHidden="1" w:uiPriority="39" w:unhideWhenUsed="1"/>
-    <w:lsdException w:name="toc 2" w:semiHidden="1" w:uiPriority="39" w:unhideWhenUsed="1"/>
-    <w:lsdException w:name="toc 3" w:semiHidden="1" w:uiPriority="39" w:unhideWhenUsed="1"/>
-    <w:lsdException w:name="toc 4" w:semiHidden="1" w:uiPriority="39" w:unhideWhenUsed="1"/>
-    <w:lsdException w:name="toc 5" w:semiHidden="1" w:uiPriority="39" w:unhideWhenUsed="1"/>
-    <w:lsdException w:name="toc 6" w:semiHidden="1" w:uiPriority="39" w:unhideWhenUsed="1"/>
-    <w:lsdException w:name="toc 7" w:semiHidden="1" w:uiPriority="39" w:unhideWhenUsed="1"/>
-    <w:lsdException w:name="toc 8" w:semiHidden="1" w:uiPriority="39" w:unhideWhenUsed="1"/>
-    <w:lsdException w:name="toc 9" w:semiHidden="1" w:uiPriority="39" w:unhideWhenUsed="1"/>
-    <w:lsdException w:name="Normal Indent" w:semiHidden="1" w:unhideWhenUsed="1"/>
-    <w:lsdException w:name="footnote text" w:semiHidden="1" w:unhideWhenUsed="1"/>
-    <w:lsdException w:name="annotation text" w:semiHidden="1" w:unhideWhenUsed="1"/>
-    <w:lsdException w:name="header" w:semiHidden="1" w:unhideWhenUsed="1"/>
-    <w:lsdException w:name="footer" w:semiHidden="1" w:unhideWhenUsed="1"/>
-    <w:lsdException w:name="index heading" w:semiHidden="1" w:unhideWhenUsed="1"/>
-    <w:lsdException w:name="caption" w:semiHidden="1" w:uiPriority="35" w:unhideWhenUsed="1" w:qFormat="1"/>
-    <w:lsdException w:name="table of figures" w:semiHidden="1" w:unhideWhenUsed="1"/>
-    <w:lsdException w:name="envelope address" w:semiHidden="1" w:unhideWhenUsed="1"/>
-    <w:lsdException w:name="envelope return" w:semiHidden="1" w:unhideWhenUsed="1"/>
-    <w:lsdException w:name="footnote reference" w:semiHidden="1" w:unhideWhenUsed="1"/>
-    <w:lsdException w:name="annotation reference" w:semiHidden="1" w:unhideWhenUsed="1"/>
-    <w:lsdException w:name="line number" w:semiHidden="1" w:unhideWhenUsed="1"/>
-    <w:lsdException w:name="page number" w:semiHidden="1" w:unhideWhenUsed="1"/>
-    <w:lsdException w:name="endnote reference" w:semiHidden="1" w:unhideWhenUsed="1"/>
-    <w:lsdException w:name="endnote text" w:semiHidden="1" w:unhideWhenUsed="1"/>
-    <w:lsdException w:name="table of authorities" w:semiHidden="1" w:unhideWhenUsed="1"/>
-    <w:lsdException w:name="macro" w:semiHidden="1" w:unhideWhenUsed="1"/>
-    <w:lsdException w:name="toa heading" w:semiHidden="1" w:unhideWhenUsed="1"/>
-    <w:lsdException w:name="List" w:semiHidden="1" w:unhideWhenUsed="1"/>
-    <w:lsdException w:name="List Bullet" w:semiHidden="1" w:unhideWhenUsed="1"/>
-    <w:lsdException w:name="List Number" w:semiHidden="1" w:unhideWhenUsed="1"/>
-    <w:lsdException w:name="List 2" w:semiHidden="1" w:unhideWhenUsed="1"/>
-    <w:lsdException w:name="List 3" w:semiHidden="1" w:unhideWhenUsed="1"/>
-    <w:lsdException w:name="List 4" w:semiHidden="1" w:unhideWhenUsed="1"/>
-    <w:lsdException w:name="List 5" w:semiHidden="1" w:unhideWhenUsed="1"/>
-    <w:lsdException w:name="List Bullet 2" w:semiHidden="1" w:unhideWhenUsed="1"/>
-    <w:lsdException w:name="List Bullet 3" w:semiHidden="1" w:unhideWhenUsed="1"/>
-    <w:lsdException w:name="List Bullet 4" w:semiHidden="1" w:unhideWhenUsed="1"/>
-    <w:lsdException w:name="List Bullet 5" w:semiHidden="1" w:unhideWhenUsed="1"/>
-    <w:lsdException w:name="List Number 2" w:semiHidden="1" w:unhideWhenUsed="1"/>
-    <w:lsdException w:name="List Number 3" w:semiHidden="1" w:unhideWhenUsed="1"/>
-    <w:lsdException w:name="List Number 4" w:semiHidden="1" w:unhideWhenUsed="1"/>
-    <w:lsdException w:name="List Number 5" w:semiHidden="1" w:unhideWhenUsed="1"/>
-    <w:lsdException w:name="Title" w:uiPriority="10" w:qFormat="1"/>
-    <w:lsdException w:name="Closing" w:semiHidden="1" w:unhideWhenUsed="1"/>
-    <w:lsdException w:name="Signature" w:semiHidden="1" w:unhideWhenUsed="1"/>
-    <w:lsdException w:name="Default Paragraph Font" w:semiHidden="1" w:uiPriority="1" w:unhideWhenUsed="1"/>
-    <w:lsdException w:name="Body Text" w:semiHidden="1" w:unhideWhenUsed="1"/>
-    <w:lsdException w:name="Body Text Indent" w:semiHidden="1" w:uiPriority="0" w:unhideWhenUsed="1"/>
-    <w:lsdException w:name="List Continue" w:semiHidden="1" w:unhideWhenUsed="1"/>
-    <w:lsdException w:name="List Continue 2" w:semiHidden="1" w:unhideWhenUsed="1"/>
-    <w:lsdException w:name="List Continue 3" w:semiHidden="1" w:unhideWhenUsed="1"/>
-    <w:lsdException w:name="List Continue 4" w:semiHidden="1" w:unhideWhenUsed="1"/>
-    <w:lsdException w:name="List Continue 5" w:semiHidden="1" w:unhideWhenUsed="1"/>
-    <w:lsdException w:name="Message Header" w:semiHidden="1" w:unhideWhenUsed="1"/>
-    <w:lsdException w:name="Subtitle" w:uiPriority="11" w:qFormat="1"/>
-    <w:lsdException w:name="Salutation" w:semiHidden="1" w:unhideWhenUsed="1"/>
-    <w:lsdException w:name="Date" w:semiHidden="1" w:unhideWhenUsed="1"/>
-    <w:lsdException w:name="Body Text First Indent" w:semiHidden="1" w:unhideWhenUsed="1"/>
-    <w:lsdException w:name="Body Text First Indent 2" w:semiHidden="1" w:unhideWhenUsed="1"/>
-    <w:lsdException w:name="Note Heading" w:semiHidden="1" w:unhideWhenUsed="1"/>
-    <w:lsdException w:name="Body Text 2" w:semiHidden="1" w:unhideWhenUsed="1"/>
-    <w:lsdException w:name="Body Text 3" w:semiHidden="1" w:unhideWhenUsed="1"/>
-    <w:lsdException w:name="Body Text Indent 2" w:semiHidden="1" w:unhideWhenUsed="1"/>
-    <w:lsdException w:name="Body Text Indent 3" w:semiHidden="1" w:unhideWhenUsed="1"/>
-    <w:lsdException w:name="Block Text" w:semiHidden="1" w:unhideWhenUsed="1"/>
-    <w:lsdException w:name="Hyperlink" w:semiHidden="1" w:unhideWhenUsed="1"/>
-    <w:lsdException w:name="FollowedHyperlink" w:semiHidden="1" w:unhideWhenUsed="1"/>
-    <w:lsdException w:name="Strong" w:uiPriority="22" w:qFormat="1"/>
-    <w:lsdException w:name="Emphasis" w:uiPriority="20" w:qFormat="1"/>
-    <w:lsdException w:name="Document Map" w:semiHidden="1" w:unhideWhenUsed="1"/>
-    <w:lsdException w:name="Plain Text" w:semiHidden="1" w:unhideWhenUsed="1"/>
-    <w:lsdException w:name="E-mail Signature" w:semiHidden="1" w:unhideWhenUsed="1"/>
-    <w:lsdException w:name="HTML Top of Form" w:semiHidden="1" w:unhideWhenUsed="1"/>
-    <w:lsdException w:name="HTML Bottom of Form" w:semiHidden="1" w:unhideWhenUsed="1"/>
-    <w:lsdException w:name="Normal (Web)" w:semiHidden="1" w:unhideWhenUsed="1"/>
-    <w:lsdException w:name="HTML Acronym" w:semiHidden="1" w:unhideWhenUsed="1"/>
-    <w:lsdException w:name="HTML Address" w:semiHidden="1" w:unhideWhenUsed="1"/>
-    <w:lsdException w:name="HTML Cite" w:semiHidden="1" w:unhideWhenUsed="1"/>
-    <w:lsdException w:name="HTML Code" w:semiHidden="1" w:unhideWhenUsed="1"/>
-    <w:lsdException w:name="HTML Definition" w:semiHidden="1" w:unhideWhenUsed="1"/>
-    <w:lsdException w:name="HTML Keyboard" w:semiHidden="1" w:unhideWhenUsed="1"/>
-    <w:lsdException w:name="HTML Preformatted" w:semiHidden="1" w:unhideWhenUsed="1"/>
-    <w:lsdException w:name="HTML Sample" w:semiHidden="1" w:unhideWhenUsed="1"/>
-    <w:lsdException w:name="HTML Typewriter" w:semiHidden="1" w:unhideWhenUsed="1"/>
-    <w:lsdException w:name="HTML Variable" w:semiHidden="1" w:unhideWhenUsed="1"/>
-    <w:lsdException w:name="Normal Table" w:semiHidden="1" w:unhideWhenUsed="1"/>
-    <w:lsdException w:name="annotation subject" w:semiHidden="1" w:unhideWhenUsed="1"/>
-    <w:lsdException w:name="No List" w:semiHidden="1" w:unhideWhenUsed="1"/>
-    <w:lsdException w:name="Outline List 1" w:semiHidden="1" w:unhideWhenUsed="1"/>
-    <w:lsdException w:name="Outline List 2" w:semiHidden="1" w:unhideWhenUsed="1"/>
-    <w:lsdException w:name="Outline List 3" w:semiHidden="1" w:unhideWhenUsed="1"/>
-    <w:lsdException w:name="Table Simple 1" w:semiHidden="1" w:unhideWhenUsed="1"/>
-    <w:lsdException w:name="Table Simple 2" w:semiHidden="1" w:unhideWhenUsed="1"/>
-    <w:lsdException w:name="Table Simple 3" w:semiHidden="1" w:unhideWhenUsed="1"/>
-    <w:lsdException w:name="Table Classic 1" w:semiHidden="1" w:unhideWhenUsed="1"/>
-    <w:lsdException w:name="Table Classic 2" w:semiHidden="1" w:unhideWhenUsed="1"/>
-    <w:lsdException w:name="Table Classic 3" w:semiHidden="1" w:unhideWhenUsed="1"/>
-    <w:lsdException w:name="Table Classic 4" w:semiHidden="1" w:unhideWhenUsed="1"/>
-    <w:lsdException w:name="Table Colorful 1" w:semiHidden="1" w:unhideWhenUsed="1"/>
-    <w:lsdException w:name="Table Colorful 2" w:semiHidden="1" w:unhideWhenUsed="1"/>
-    <w:lsdException w:name="Table Colorful 3" w:semiHidden="1" w:unhideWhenUsed="1"/>
-    <w:lsdException w:name="Table Columns 1" w:semiHidden="1" w:unhideWhenUsed="1"/>
-    <w:lsdException w:name="Table Columns 2" w:semiHidden="1" w:unhideWhenUsed="1"/>
-    <w:lsdException w:name="Table Columns 3" w:semiHidden="1" w:unhideWhenUsed="1"/>
-    <w:lsdException w:name="Table Columns 4" w:semiHidden="1" w:unhideWhenUsed="1"/>
-    <w:lsdException w:name="Table Columns 5" w:semiHidden="1" w:unhideWhenUsed="1"/>
-    <w:lsdException w:name="Table Grid 1" w:semiHidden="1" w:unhideWhenUsed="1"/>
-    <w:lsdException w:name="Table Grid 2" w:semiHidden="1" w:unhideWhenUsed="1"/>
-    <w:lsdException w:name="Table Grid 3" w:semiHidden="1" w:unhideWhenUsed="1"/>
-    <w:lsdException w:name="Table Grid 4" w:semiHidden="1" w:unhideWhenUsed="1"/>
-    <w:lsdException w:name="Table Grid 5" w:semiHidden="1" w:unhideWhenUsed="1"/>
-    <w:lsdException w:name="Table Grid 6" w:semiHidden="1" w:unhideWhenUsed="1"/>
-    <w:lsdException w:name="Table Grid 7" w:semiHidden="1" w:unhideWhenUsed="1"/>
-    <w:lsdException w:name="Table Grid 8" w:semiHidden="1" w:unhideWhenUsed="1"/>
-    <w:lsdException w:name="Table List 1" w:semiHidden="1" w:unhideWhenUsed="1"/>
-    <w:lsdException w:name="Table List 2" w:semiHidden="1" w:unhideWhenUsed="1"/>
-    <w:lsdException w:name="Table List 3" w:semiHidden="1" w:unhideWhenUsed="1"/>
-    <w:lsdException w:name="Table List 4" w:semiHidden="1" w:unhideWhenUsed="1"/>
-    <w:lsdException w:name="Table List 5" w:semiHidden="1" w:unhideWhenUsed="1"/>
-    <w:lsdException w:name="Table List 6" w:semiHidden="1" w:unhideWhenUsed="1"/>
-    <w:lsdException w:name="Table List 7" w:semiHidden="1" w:unhideWhenUsed="1"/>
-    <w:lsdException w:name="Table List 8" w:semiHidden="1" w:unhideWhenUsed="1"/>
-    <w:lsdException w:name="Table 3D effects 1" w:semiHidden="1" w:unhideWhenUsed="1"/>
-    <w:lsdException w:name="Table 3D effects 2" w:semiHidden="1" w:unhideWhenUsed="1"/>
-    <w:lsdException w:name="Table 3D effects 3" w:semiHidden="1" w:unhideWhenUsed="1"/>
-    <w:lsdException w:name="Table Contemporary" w:semiHidden="1" w:unhideWhenUsed="1"/>
-    <w:lsdException w:name="Table Elegant" w:semiHidden="1" w:unhideWhenUsed="1"/>
-    <w:lsdException w:name="Table Professional" w:semiHidden="1" w:unhideWhenUsed="1"/>
-    <w:lsdException w:name="Table Subtle 1" w:semiHidden="1" w:unhideWhenUsed="1"/>
-    <w:lsdException w:name="Table Subtle 2" w:semiHidden="1" w:unhideWhenUsed="1"/>
-    <w:lsdException w:name="Table Web 1" w:semiHidden="1" w:unhideWhenUsed="1"/>
-    <w:lsdException w:name="Table Web 2" w:semiHidden="1" w:unhideWhenUsed="1"/>
-    <w:lsdException w:name="Table Web 3" w:semiHidden="1" w:unhideWhenUsed="1"/>
-    <w:lsdException w:name="Balloon Text" w:semiHidden="1" w:unhideWhenUsed="1"/>
-    <w:lsdException w:name="Table Grid" w:uiPriority="39"/>
-    <w:lsdException w:name="Table Theme" w:semiHidden="1" w:unhideWhenUsed="1"/>
-    <w:lsdException w:name="Placeholder Text" w:semiHidden="1"/>
-    <w:lsdException w:name="No Spacing" w:uiPriority="1" w:qFormat="1"/>
-    <w:lsdException w:name="Light Shading" w:uiPriority="60"/>
-    <w:lsdException w:name="Light List" w:uiPriority="61"/>
-    <w:lsdException w:name="Light Grid" w:uiPriority="62"/>
-    <w:lsdException w:name="Medium Shading 1" w:uiPriority="63"/>
-    <w:lsdException w:name="Medium Shading 2" w:uiPriority="64"/>
-    <w:lsdException w:name="Medium List 1" w:uiPriority="65"/>
-    <w:lsdException w:name="Medium List 2" w:uiPriority="66"/>
-    <w:lsdException w:name="Medium Grid 1" w:uiPriority="67"/>
-    <w:lsdException w:name="Medium Grid 2" w:uiPriority="68"/>
-    <w:lsdException w:name="Medium Grid 3" w:uiPriority="69"/>
-    <w:lsdException w:name="Dark List" w:uiPriority="70"/>
-    <w:lsdException w:name="Colorful Shading" w:uiPriority="71"/>
-    <w:lsdException w:name="Colorful List" w:uiPriority="72"/>
-    <w:lsdException w:name="Colorful Grid" w:uiPriority="73"/>
-    <w:lsdException w:name="Light Shading Accent 1" w:uiPriority="60"/>
-    <w:lsdException w:name="Light List Accent 1" w:uiPriority="61"/>
-    <w:lsdException w:name="Light Grid Accent 1" w:uiPriority="62"/>
-    <w:lsdException w:name="Medium Shading 1 Accent 1" w:uiPriority="63"/>
-    <w:lsdException w:name="Medium Shading 2 Accent 1" w:uiPriority="64"/>
-    <w:lsdException w:name="Medium List 1 Accent 1" w:uiPriority="65"/>
-    <w:lsdException w:name="Revision" w:semiHidden="1"/>
-    <w:lsdException w:name="List Paragraph" w:uiPriority="34" w:qFormat="1"/>
-    <w:lsdException w:name="Quote" w:uiPriority="29" w:qFormat="1"/>
-    <w:lsdException w:name="Intense Quote" w:uiPriority="30" w:qFormat="1"/>
-    <w:lsdException w:name="Medium List 2 Accent 1" w:uiPriority="66"/>
-    <w:lsdException w:name="Medium Grid 1 Accent 1" w:uiPriority="67"/>
-    <w:lsdException w:name="Medium Grid 2 Accent 1" w:uiPriority="68"/>
-    <w:lsdException w:name="Medium Grid 3 Accent 1" w:uiPriority="69"/>
-    <w:lsdException w:name="Dark List Accent 1" w:uiPriority="70"/>
-    <w:lsdException w:name="Colorful Shading Accent 1" w:uiPriority="71"/>
-    <w:lsdException w:name="Colorful List Accent 1" w:uiPriority="72"/>
-    <w:lsdException w:name="Colorful Grid Accent 1" w:uiPriority="73"/>
-    <w:lsdException w:name="Light Shading Accent 2" w:uiPriority="60"/>
-    <w:lsdException w:name="Light List Accent 2" w:uiPriority="61"/>
-    <w:lsdException w:name="Light Grid Accent 2" w:uiPriority="62"/>
-    <w:lsdException w:name="Medium Shading 1 Accent 2" w:uiPriority="63"/>
-    <w:lsdException w:name="Medium Shading 2 Accent 2" w:uiPriority="64"/>
-    <w:lsdException w:name="Medium List 1 Accent 2" w:uiPriority="65"/>
-    <w:lsdException w:name="Medium List 2 Accent 2" w:uiPriority="66"/>
-    <w:lsdException w:name="Medium Grid 1 Accent 2" w:uiPriority="67"/>
-    <w:lsdException w:name="Medium Grid 2 Accent 2" w:uiPriority="68"/>
-    <w:lsdException w:name="Medium Grid 3 Accent 2" w:uiPriority="69"/>
-    <w:lsdException w:name="Dark List Accent 2" w:uiPriority="70"/>
-    <w:lsdException w:name="Colorful Shading Accent 2" w:uiPriority="71"/>
-    <w:lsdException w:name="Colorful List Accent 2" w:uiPriority="72"/>
-    <w:lsdException w:name="Colorful Grid Accent 2" w:uiPriority="73"/>
-    <w:lsdException w:name="Light Shading Accent 3" w:uiPriority="60"/>
-    <w:lsdException w:name="Light List Accent 3" w:uiPriority="61"/>
-    <w:lsdException w:name="Light Grid Accent 3" w:uiPriority="62"/>
-    <w:lsdException w:name="Medium Shading 1 Accent 3" w:uiPriority="63"/>
-    <w:lsdException w:name="Medium Shading 2 Accent 3" w:uiPriority="64"/>
-    <w:lsdException w:name="Medium List 1 Accent 3" w:uiPriority="65"/>
-    <w:lsdException w:name="Medium List 2 Accent 3" w:uiPriority="66"/>
-    <w:lsdException w:name="Medium Grid 1 Accent 3" w:uiPriority="67"/>
-    <w:lsdException w:name="Medium Grid 2 Accent 3" w:uiPriority="68"/>
-    <w:lsdException w:name="Medium Grid 3 Accent 3" w:uiPriority="69"/>
-    <w:lsdException w:name="Dark List Accent 3" w:uiPriority="70"/>
-    <w:lsdException w:name="Colorful Shading Accent 3" w:uiPriority="71"/>
-    <w:lsdException w:name="Colorful List Accent 3" w:uiPriority="72"/>
-    <w:lsdException w:name="Colorful Grid Accent 3" w:uiPriority="73"/>
-    <w:lsdException w:name="Light Shading Accent 4" w:uiPriority="60"/>
-    <w:lsdException w:name="Light List Accent 4" w:uiPriority="61"/>
-    <w:lsdException w:name="Light Grid Accent 4" w:uiPriority="62"/>
-    <w:lsdException w:name="Medium Shading 1 Accent 4" w:uiPriority="63"/>
-    <w:lsdException w:name="Medium Shading 2 Accent 4" w:uiPriority="64"/>
-    <w:lsdException w:name="Medium List 1 Accent 4" w:uiPriority="65"/>
-    <w:lsdException w:name="Medium List 2 Accent 4" w:uiPriority="66"/>
-    <w:lsdException w:name="Medium Grid 1 Accent 4" w:uiPriority="67"/>
-    <w:lsdException w:name="Medium Grid 2 Accent 4" w:uiPriority="68"/>
-    <w:lsdException w:name="Medium Grid 3 Accent 4" w:uiPriority="69"/>
-    <w:lsdException w:name="Dark List Accent 4" w:uiPriority="70"/>
-    <w:lsdException w:name="Colorful Shading Accent 4" w:uiPriority="71"/>
-    <w:lsdException w:name="Colorful List Accent 4" w:uiPriority="72"/>
-    <w:lsdException w:name="Colorful Grid Accent 4" w:uiPriority="73"/>
-    <w:lsdException w:name="Light Shading Accent 5" w:uiPriority="60"/>
-    <w:lsdException w:name="Light List Accent 5" w:uiPriority="61"/>
-    <w:lsdException w:name="Light Grid Accent 5" w:uiPriority="62"/>
-    <w:lsdException w:name="Medium Shading 1 Accent 5" w:uiPriority="63"/>
-    <w:lsdException w:name="Medium Shading 2 Accent 5" w:uiPriority="64"/>
-    <w:lsdException w:name="Medium List 1 Accent 5" w:uiPriority="65"/>
-    <w:lsdException w:name="Medium List 2 Accent 5" w:uiPriority="66"/>
-    <w:lsdException w:name="Medium Grid 1 Accent 5" w:uiPriority="67"/>
-    <w:lsdException w:name="Medium Grid 2 Accent 5" w:uiPriority="68"/>
-    <w:lsdException w:name="Medium Grid 3 Accent 5" w:uiPriority="69"/>
-    <w:lsdException w:name="Dark List Accent 5" w:uiPriority="70"/>
-    <w:lsdException w:name="Colorful Shading Accent 5" w:uiPriority="71"/>
-    <w:lsdException w:name="Colorful List Accent 5" w:uiPriority="72"/>
-    <w:lsdException w:name="Colorful Grid Accent 5" w:uiPriority="73"/>
-    <w:lsdException w:name="Light Shading Accent 6" w:uiPriority="60"/>
-    <w:lsdException w:name="Light List Accent 6" w:uiPriority="61"/>
-    <w:lsdException w:name="Light Grid Accent 6" w:uiPriority="62"/>
-    <w:lsdException w:name="Medium Shading 1 Accent 6" w:uiPriority="63"/>
-    <w:lsdException w:name="Medium Shading 2 Accent 6" w:uiPriority="64"/>
-    <w:lsdException w:name="Medium List 1 Accent 6" w:uiPriority="65"/>
-    <w:lsdException w:name="Medium List 2 Accent 6" w:uiPriority="66"/>
-    <w:lsdException w:name="Medium Grid 1 Accent 6" w:uiPriority="67"/>
-    <w:lsdException w:name="Medium Grid 2 Accent 6" w:uiPriority="68"/>
-    <w:lsdException w:name="Medium Grid 3 Accent 6" w:uiPriority="69"/>
-    <w:lsdException w:name="Dark List Accent 6" w:uiPriority="70"/>
-    <w:lsdException w:name="Colorful Shading Accent 6" w:uiPriority="71"/>
-    <w:lsdException w:name="Colorful List Accent 6" w:uiPriority="72"/>
-    <w:lsdException w:name="Colorful Grid Accent 6" w:uiPriority="73"/>
-    <w:lsdException w:name="Subtle Emphasis" w:uiPriority="19" w:qFormat="1"/>
-    <w:lsdException w:name="Intense Emphasis" w:uiPriority="21" w:qFormat="1"/>
-    <w:lsdException w:name="Subtle Reference" w:uiPriority="31" w:qFormat="1"/>
-    <w:lsdException w:name="Intense Reference" w:uiPriority="32" w:qFormat="1"/>
-    <w:lsdException w:name="Book Title" w:uiPriority="33" w:qFormat="1"/>
-    <w:lsdException w:name="Bibliography" w:semiHidden="1" w:uiPriority="37" w:unhideWhenUsed="1"/>
-    <w:lsdException w:name="TOC Heading" w:semiHidden="1" w:uiPriority="39" w:unhideWhenUsed="1" w:qFormat="1"/>
-    <w:lsdException w:name="Plain Table 1" w:uiPriority="41"/>
-    <w:lsdException w:name="Plain Table 2" w:uiPriority="42"/>
-    <w:lsdException w:name="Plain Table 3" w:uiPriority="43"/>
-    <w:lsdException w:name="Plain Table 4" w:uiPriority="44"/>
-    <w:lsdException w:name="Plain Table 5" w:uiPriority="45"/>
-    <w:lsdException w:name="Grid Table Light" w:uiPriority="40"/>
-    <w:lsdException w:name="Grid Table 1 Light" w:uiPriority="46"/>
-    <w:lsdException w:name="Grid Table 2" w:uiPriority="47"/>
-    <w:lsdException w:name="Grid Table 3" w:uiPriority="48"/>
-    <w:lsdException w:name="Grid Table 4" w:uiPriority="49"/>
-    <w:lsdException w:name="Grid Table 5 Dark" w:uiPriority="50"/>
-    <w:lsdException w:name="Grid Table 6 Colorful" w:uiPriority="51"/>
-    <w:lsdException w:name="Grid Table 7 Colorful" w:uiPriority="52"/>
-    <w:lsdException w:name="Grid Table 1 Light Accent 1" w:uiPriority="46"/>
-    <w:lsdException w:name="Grid Table 2 Accent 1" w:uiPriority="47"/>
-    <w:lsdException w:name="Grid Table 3 Accent 1" w:uiPriority="48"/>
-    <w:lsdException w:name="Grid Table 4 Accent 1" w:uiPriority="49"/>
-    <w:lsdException w:name="Grid Table 5 Dark Accent 1" w:uiPriority="50"/>
-    <w:lsdException w:name="Grid Table 6 Colorful Accent 1" w:uiPriority="51"/>
-    <w:lsdException w:name="Grid Table 7 Colorful Accent 1" w:uiPriority="52"/>
-    <w:lsdException w:name="Grid Table 1 Light Accent 2" w:uiPriority="46"/>
-    <w:lsdException w:name="Grid Table 2 Accent 2" w:uiPriority="47"/>
-    <w:lsdException w:name="Grid Table 3 Accent 2" w:uiPriority="48"/>
-    <w:lsdException w:name="Grid Table 4 Accent 2" w:uiPriority="49"/>
-    <w:lsdException w:name="Grid Table 5 Dark Accent 2" w:uiPriority="50"/>
-    <w:lsdException w:name="Grid Table 6 Colorful Accent 2" w:uiPriority="51"/>
-    <w:lsdException w:name="Grid Table 7 Colorful Accent 2" w:uiPriority="52"/>
-    <w:lsdException w:name="Grid Table 1 Light Accent 3" w:uiPriority="46"/>
-    <w:lsdException w:name="Grid Table 2 Accent 3" w:uiPriority="47"/>
-    <w:lsdException w:name="Grid Table 3 Accent 3" w:uiPriority="48"/>
-    <w:lsdException w:name="Grid Table 4 Accent 3" w:uiPriority="49"/>
-    <w:lsdException w:name="Grid Table 5 Dark Accent 3" w:uiPriority="50"/>
-    <w:lsdException w:name="Grid Table 6 Colorful Accent 3" w:uiPriority="51"/>
-    <w:lsdException w:name="Grid Table 7 Colorful Accent 3" w:uiPriority="52"/>
-    <w:lsdException w:name="Grid Table 1 Light Accent 4" w:uiPriority="46"/>
-    <w:lsdException w:name="Grid Table 2 Accent 4" w:uiPriority="47"/>
-    <w:lsdException w:name="Grid Table 3 Accent 4" w:uiPriority="48"/>
-    <w:lsdException w:name="Grid Table 4 Accent 4" w:uiPriority="49"/>
-    <w:lsdException w:name="Grid Table 5 Dark Accent 4" w:uiPriority="50"/>
-    <w:lsdException w:name="Grid Table 6 Colorful Accent 4" w:uiPriority="51"/>
-    <w:lsdException w:name="Grid Table 7 Colorful Accent 4" w:uiPriority="52"/>
-    <w:lsdException w:name="Grid Table 1 Light Accent 5" w:uiPriority="46"/>
-    <w:lsdException w:name="Grid Table 2 Accent 5" w:uiPriority="47"/>
-    <w:lsdException w:name="Grid Table 3 Accent 5" w:uiPriority="48"/>
-    <w:lsdException w:name="Grid Table 4 Accent 5" w:uiPriority="49"/>
-    <w:lsdException w:name="Grid Table 5 Dark Accent 5" w:uiPriority="50"/>
-    <w:lsdException w:name="Grid Table 6 Colorful Accent 5" w:uiPriority="51"/>
-    <w:lsdException w:name="Grid Table 7 Colorful Accent 5" w:uiPriority="52"/>
-    <w:lsdException w:name="Grid Table 1 Light Accent 6" w:uiPriority="46"/>
-    <w:lsdException w:name="Grid Table 2 Accent 6" w:uiPriority="47"/>
-    <w:lsdException w:name="Grid Table 3 Accent 6" w:uiPriority="48"/>
-    <w:lsdException w:name="Grid Table 4 Accent 6" w:uiPriority="49"/>
-    <w:lsdException w:name="Grid Table 5 Dark Accent 6" w:uiPriority="50"/>
-    <w:lsdException w:name="Grid Table 6 Colorful Accent 6" w:uiPriority="51"/>
-    <w:lsdException w:name="Grid Table 7 Colorful Accent 6" w:uiPriority="52"/>
-    <w:lsdException w:name="List Table 1 Light" w:uiPriority="46"/>
-    <w:lsdException w:name="List Table 2" w:uiPriority="47"/>
-    <w:lsdException w:name="List Table 3" w:uiPriority="48"/>
-    <w:lsdException w:name="List Table 4" w:uiPriority="49"/>
-    <w:lsdException w:name="List Table 5 Dark" w:uiPriority="50"/>
-    <w:lsdException w:name="List Table 6 Colorful" w:uiPriority="51"/>
-    <w:lsdException w:name="List Table 7 Colorful" w:uiPriority="52"/>
-    <w:lsdException w:name="List Table 1 Light Accent 1" w:uiPriority="46"/>
-    <w:lsdException w:name="List Table 2 Accent 1" w:uiPriority="47"/>
-    <w:lsdException w:name="List Table 3 Accent 1" w:uiPriority="48"/>
-    <w:lsdException w:name="List Table 4 Accent 1" w:uiPriority="49"/>
-    <w:lsdException w:name="List Table 5 Dark Accent 1" w:uiPriority="50"/>
-    <w:lsdException w:name="List Table 6 Colorful Accent 1" w:uiPriority="51"/>
-    <w:lsdException w:name="List Table 7 Colorful Accent 1" w:uiPriority="52"/>
-    <w:lsdException w:name="List Table 1 Light Accent 2" w:uiPriority="46"/>
-    <w:lsdException w:name="List Table 2 Accent 2" w:uiPriority="47"/>
-    <w:lsdException w:name="List Table 3 Accent 2" w:uiPriority="48"/>
-    <w:lsdException w:name="List Table 4 Accent 2" w:uiPriority="49"/>
-    <w:lsdException w:name="List Table 5 Dark Accent 2" w:uiPriority="50"/>
-    <w:lsdException w:name="List Table 6 Colorful Accent 2" w:uiPriority="51"/>
-    <w:lsdException w:name="List Table 7 Colorful Accent 2" w:uiPriority="52"/>
-    <w:lsdException w:name="List Table 1 Light Accent 3" w:uiPriority="46"/>
-    <w:lsdException w:name="List Table 2 Accent 3" w:uiPriority="47"/>
-    <w:lsdException w:name="List Table 3 Accent 3" w:uiPriority="48"/>
-    <w:lsdException w:name="List Table 4 Accent 3" w:uiPriority="49"/>
-    <w:lsdException w:name="List Table 5 Dark Accent 3" w:uiPriority="50"/>
-    <w:lsdException w:name="List Table 6 Colorful Accent 3" w:uiPriority="51"/>
-    <w:lsdException w:name="List Table 7 Colorful Accent 3" w:uiPriority="52"/>
-    <w:lsdException w:name="List Table 1 Light Accent 4" w:uiPriority="46"/>
-    <w:lsdException w:name="List Table 2 Accent 4" w:uiPriority="47"/>
-    <w:lsdException w:name="List Table 3 Accent 4" w:uiPriority="48"/>
-    <w:lsdException w:name="List Table 4 Accent 4" w:uiPriority="49"/>
-    <w:lsdException w:name="List Table 5 Dark Accent 4" w:uiPriority="50"/>
-    <w:lsdException w:name="List Table 6 Colorful Accent 4" w:uiPriority="51"/>
-    <w:lsdException w:name="List Table 7 Colorful Accent 4" w:uiPriority="52"/>
-    <w:lsdException w:name="List Table 1 Light Accent 5" w:uiPriority="46"/>
-    <w:lsdException w:name="List Table 2 Accent 5" w:uiPriority="47"/>
-    <w:lsdException w:name="List Table 3 Accent 5" w:uiPriority="48"/>
-    <w:lsdException w:name="List Table 4 Accent 5" w:uiPriority="49"/>
-    <w:lsdException w:name="List Table 5 Dark Accent 5" w:uiPriority="50"/>
-    <w:lsdException w:name="List Table 6 Colorful Accent 5" w:uiPriority="51"/>
-    <w:lsdException w:name="List Table 7 Colorful Accent 5" w:uiPriority="52"/>
-    <w:lsdException w:name="List Table 1 Light Accent 6" w:uiPriority="46"/>
-    <w:lsdException w:name="List Table 2 Accent 6" w:uiPriority="47"/>
-    <w:lsdException w:name="List Table 3 Accent 6" w:uiPriority="48"/>
-    <w:lsdException w:name="List Table 4 Accent 6" w:uiPriority="49"/>
-    <w:lsdException w:name="List Table 5 Dark Accent 6" w:uiPriority="50"/>
-    <w:lsdException w:name="List Table 6 Colorful Accent 6" w:uiPriority="51"/>
-    <w:lsdException w:name="List Table 7 Colorful Accent 6" w:uiPriority="52"/>
+  <w:latentStyles w:defLockedState="0" w:defUIPriority="99" w:defSemiHidden="1" w:defUnhideWhenUsed="1" w:defQFormat="0" w:count="267">
+    <w:lsdException w:name="Normal" w:semiHidden="0" w:uiPriority="0" w:unhideWhenUsed="0" w:qFormat="1"/>
+    <w:lsdException w:name="heading 1" w:semiHidden="0" w:uiPriority="9" w:unhideWhenUsed="0" w:qFormat="1"/>
+    <w:lsdException w:name="heading 2" w:semiHidden="0" w:uiPriority="9" w:unhideWhenUsed="0" w:qFormat="1"/>
+    <w:lsdException w:name="heading 3" w:semiHidden="0" w:uiPriority="9" w:unhideWhenUsed="0" w:qFormat="1"/>
+    <w:lsdException w:name="heading 4" w:semiHidden="0" w:uiPriority="9" w:unhideWhenUsed="0" w:qFormat="1"/>
+    <w:lsdException w:name="heading 5" w:semiHidden="0" w:uiPriority="9" w:unhideWhenUsed="0" w:qFormat="1"/>
+    <w:lsdException w:name="heading 6" w:semiHidden="0" w:uiPriority="9" w:unhideWhenUsed="0" w:qFormat="1"/>
+    <w:lsdException w:name="heading 7" w:semiHidden="0" w:uiPriority="9" w:unhideWhenUsed="0" w:qFormat="1"/>
+    <w:lsdException w:name="heading 8" w:semiHidden="0" w:uiPriority="9" w:unhideWhenUsed="0" w:qFormat="1"/>
+    <w:lsdException w:name="heading 9" w:semiHidden="0" w:uiPriority="9" w:unhideWhenUsed="0" w:qFormat="1"/>
+    <w:lsdException w:name="toc 1" w:uiPriority="39"/>
+    <w:lsdException w:name="toc 2" w:uiPriority="39"/>
+    <w:lsdException w:name="toc 3" w:uiPriority="39"/>
+    <w:lsdException w:name="toc 4" w:uiPriority="39"/>
+    <w:lsdException w:name="toc 5" w:uiPriority="39"/>
+    <w:lsdException w:name="toc 6" w:uiPriority="39"/>
+    <w:lsdException w:name="toc 7" w:uiPriority="39"/>
+    <w:lsdException w:name="toc 8" w:uiPriority="39"/>
+    <w:lsdException w:name="toc 9" w:uiPriority="39"/>
+    <w:lsdException w:name="caption" w:uiPriority="35" w:qFormat="1"/>
+    <w:lsdException w:name="Title" w:semiHidden="0" w:uiPriority="10" w:unhideWhenUsed="0" w:qFormat="1"/>
+    <w:lsdException w:name="Default Paragraph Font" w:uiPriority="1"/>
+    <w:lsdException w:name="Body Text Indent" w:uiPriority="0"/>
+    <w:lsdException w:name="Subtitle" w:semiHidden="0" w:uiPriority="11" w:unhideWhenUsed="0" w:qFormat="1"/>
+    <w:lsdException w:name="Strong" w:semiHidden="0" w:uiPriority="22" w:unhideWhenUsed="0" w:qFormat="1"/>
+    <w:lsdException w:name="Emphasis" w:semiHidden="0" w:uiPriority="20" w:unhideWhenUsed="0" w:qFormat="1"/>
+    <w:lsdException w:name="Table Grid" w:semiHidden="0" w:uiPriority="39" w:unhideWhenUsed="0"/>
+    <w:lsdException w:name="Placeholder Text" w:unhideWhenUsed="0"/>
+    <w:lsdException w:name="No Spacing" w:semiHidden="0" w:uiPriority="1" w:unhideWhenUsed="0" w:qFormat="1"/>
+    <w:lsdException w:name="Light Shading" w:semiHidden="0" w:uiPriority="60" w:unhideWhenUsed="0"/>
+    <w:lsdException w:name="Light List" w:semiHidden="0" w:uiPriority="61" w:unhideWhenUsed="0"/>
+    <w:lsdException w:name="Light Grid" w:semiHidden="0" w:uiPriority="62" w:unhideWhenUsed="0"/>
+    <w:lsdException w:name="Medium Shading 1" w:semiHidden="0" w:uiPriority="63" w:unhideWhenUsed="0"/>
+    <w:lsdException w:name="Medium Shading 2" w:semiHidden="0" w:uiPriority="64" w:unhideWhenUsed="0"/>
+    <w:lsdException w:name="Medium List 1" w:semiHidden="0" w:uiPriority="65" w:unhideWhenUsed="0"/>
+    <w:lsdException w:name="Medium List 2" w:semiHidden="0" w:uiPriority="66" w:unhideWhenUsed="0"/>
+    <w:lsdException w:name="Medium Grid 1" w:semiHidden="0" w:uiPriority="67" w:unhideWhenUsed="0"/>
+    <w:lsdException w:name="Medium Grid 2" w:semiHidden="0" w:uiPriority="68" w:unhideWhenUsed="0"/>
+    <w:lsdException w:name="Medium Grid 3" w:semiHidden="0" w:uiPriority="69" w:unhideWhenUsed="0"/>
+    <w:lsdException w:name="Dark List" w:semiHidden="0" w:uiPriority="70" w:unhideWhenUsed="0"/>
+    <w:lsdException w:name="Colorful Shading" w:semiHidden="0" w:uiPriority="71" w:unhideWhenUsed="0"/>
+    <w:lsdException w:name="Colorful List" w:semiHidden="0" w:uiPriority="72" w:unhideWhenUsed="0"/>
+    <w:lsdException w:name="Colorful Grid" w:semiHidden="0" w:uiPriority="73" w:unhideWhenUsed="0"/>
+    <w:lsdException w:name="Light Shading Accent 1" w:semiHidden="0" w:uiPriority="60" w:unhideWhenUsed="0"/>
+    <w:lsdException w:name="Light List Accent 1" w:semiHidden="0" w:uiPriority="61" w:unhideWhenUsed="0"/>
+    <w:lsdException w:name="Light Grid Accent 1" w:semiHidden="0" w:uiPriority="62" w:unhideWhenUsed="0"/>
+    <w:lsdException w:name="Medium Shading 1 Accent 1" w:semiHidden="0" w:uiPriority="63" w:unhideWhenUsed="0"/>
+    <w:lsdException w:name="Medium Shading 2 Accent 1" w:semiHidden="0" w:uiPriority="64" w:unhideWhenUsed="0"/>
+    <w:lsdException w:name="Medium List 1 Accent 1" w:semiHidden="0" w:uiPriority="65" w:unhideWhenUsed="0"/>
+    <w:lsdException w:name="Revision" w:unhideWhenUsed="0"/>
+    <w:lsdException w:name="List Paragraph" w:semiHidden="0" w:uiPriority="34" w:unhideWhenUsed="0" w:qFormat="1"/>
+    <w:lsdException w:name="Quote" w:semiHidden="0" w:uiPriority="29" w:unhideWhenUsed="0" w:qFormat="1"/>
+    <w:lsdException w:name="Intense Quote" w:semiHidden="0" w:uiPriority="30" w:unhideWhenUsed="0" w:qFormat="1"/>
+    <w:lsdException w:name="Medium List 2 Accent 1" w:semiHidden="0" w:uiPriority="66" w:unhideWhenUsed="0"/>
+    <w:lsdException w:name="Medium Grid 1 Accent 1" w:semiHidden="0" w:uiPriority="67" w:unhideWhenUsed="0"/>
+    <w:lsdException w:name="Medium Grid 2 Accent 1" w:semiHidden="0" w:uiPriority="68" w:unhideWhenUsed="0"/>
+    <w:lsdException w:name="Medium Grid 3 Accent 1" w:semiHidden="0" w:uiPriority="69" w:unhideWhenUsed="0"/>
+    <w:lsdException w:name="Dark List Accent 1" w:semiHidden="0" w:uiPriority="70" w:unhideWhenUsed="0"/>
+    <w:lsdException w:name="Colorful Shading Accent 1" w:semiHidden="0" w:uiPriority="71" w:unhideWhenUsed="0"/>
+    <w:lsdException w:name="Colorful List Accent 1" w:semiHidden="0" w:uiPriority="72" w:unhideWhenUsed="0"/>
+    <w:lsdException w:name="Colorful Grid Accent 1" w:semiHidden="0" w:uiPriority="73" w:unhideWhenUsed="0"/>
+    <w:lsdException w:name="Light Shading Accent 2" w:semiHidden="0" w:uiPriority="60" w:unhideWhenUsed="0"/>
+    <w:lsdException w:name="Light List Accent 2" w:semiHidden="0" w:uiPriority="61" w:unhideWhenUsed="0"/>
+    <w:lsdException w:name="Light Grid Accent 2" w:semiHidden="0" w:uiPriority="62" w:unhideWhenUsed="0"/>
+    <w:lsdException w:name="Medium Shading 1 Accent 2" w:semiHidden="0" w:uiPriority="63" w:unhideWhenUsed="0"/>
+    <w:lsdException w:name="Medium Shading 2 Accent 2" w:semiHidden="0" w:uiPriority="64" w:unhideWhenUsed="0"/>
+    <w:lsdException w:name="Medium List 1 Accent 2" w:semiHidden="0" w:uiPriority="65" w:unhideWhenUsed="0"/>
+    <w:lsdException w:name="Medium List 2 Accent 2" w:semiHidden="0" w:uiPriority="66" w:unhideWhenUsed="0"/>
+    <w:lsdException w:name="Medium Grid 1 Accent 2" w:semiHidden="0" w:uiPriority="67" w:unhideWhenUsed="0"/>
+    <w:lsdException w:name="Medium Grid 2 Accent 2" w:semiHidden="0" w:uiPriority="68" w:unhideWhenUsed="0"/>
+    <w:lsdException w:name="Medium Grid 3 Accent 2" w:semiHidden="0" w:uiPriority="69" w:unhideWhenUsed="0"/>
+    <w:lsdException w:name="Dark List Accent 2" w:semiHidden="0" w:uiPriority="70" w:unhideWhenUsed="0"/>
+    <w:lsdException w:name="Colorful Shading Accent 2" w:semiHidden="0" w:uiPriority="71" w:unhideWhenUsed="0"/>
+    <w:lsdException w:name="Colorful List Accent 2" w:semiHidden="0" w:uiPriority="72" w:unhideWhenUsed="0"/>
+    <w:lsdException w:name="Colorful Grid Accent 2" w:semiHidden="0" w:uiPriority="73" w:unhideWhenUsed="0"/>
+    <w:lsdException w:name="Light Shading Accent 3" w:semiHidden="0" w:uiPriority="60" w:unhideWhenUsed="0"/>
+    <w:lsdException w:name="Light List Accent 3" w:semiHidden="0" w:uiPriority="61" w:unhideWhenUsed="0"/>
+    <w:lsdException w:name="Light Grid Accent 3" w:semiHidden="0" w:uiPriority="62" w:unhideWhenUsed="0"/>
+    <w:lsdException w:name="Medium Shading 1 Accent 3" w:semiHidden="0" w:uiPriority="63" w:unhideWhenUsed="0"/>
+    <w:lsdException w:name="Medium Shading 2 Accent 3" w:semiHidden="0" w:uiPriority="64" w:unhideWhenUsed="0"/>
+    <w:lsdException w:name="Medium List 1 Accent 3" w:semiHidden="0" w:uiPriority="65" w:unhideWhenUsed="0"/>
+    <w:lsdException w:name="Medium List 2 Accent 3" w:semiHidden="0" w:uiPriority="66" w:unhideWhenUsed="0"/>
+    <w:lsdException w:name="Medium Grid 1 Accent 3" w:semiHidden="0" w:uiPriority="67" w:unhideWhenUsed="0"/>
+    <w:lsdException w:name="Medium Grid 2 Accent 3" w:semiHidden="0" w:uiPriority="68" w:unhideWhenUsed="0"/>
+    <w:lsdException w:name="Medium Grid 3 Accent 3" w:semiHidden="0" w:uiPriority="69" w:unhideWhenUsed="0"/>
+    <w:lsdException w:name="Dark List Accent 3" w:semiHidden="0" w:uiPriority="70" w:unhideWhenUsed="0"/>
+    <w:lsdException w:name="Colorful Shading Accent 3" w:semiHidden="0" w:uiPriority="71" w:unhideWhenUsed="0"/>
+    <w:lsdException w:name="Colorful List Accent 3" w:semiHidden="0" w:uiPriority="72" w:unhideWhenUsed="0"/>
+    <w:lsdException w:name="Colorful Grid Accent 3" w:semiHidden="0" w:uiPriority="73" w:unhideWhenUsed="0"/>
+    <w:lsdException w:name="Light Shading Accent 4" w:semiHidden="0" w:uiPriority="60" w:unhideWhenUsed="0"/>
+    <w:lsdException w:name="Light List Accent 4" w:semiHidden="0" w:uiPriority="61" w:unhideWhenUsed="0"/>
+    <w:lsdException w:name="Light Grid Accent 4" w:semiHidden="0" w:uiPriority="62" w:unhideWhenUsed="0"/>
+    <w:lsdException w:name="Medium Shading 1 Accent 4" w:semiHidden="0" w:uiPriority="63" w:unhideWhenUsed="0"/>
+    <w:lsdException w:name="Medium Shading 2 Accent 4" w:semiHidden="0" w:uiPriority="64" w:unhideWhenUsed="0"/>
+    <w:lsdException w:name="Medium List 1 Accent 4" w:semiHidden="0" w:uiPriority="65" w:unhideWhenUsed="0"/>
+    <w:lsdException w:name="Medium List 2 Accent 4" w:semiHidden="0" w:uiPriority="66" w:unhideWhenUsed="0"/>
+    <w:lsdException w:name="Medium Grid 1 Accent 4" w:semiHidden="0" w:uiPriority="67" w:unhideWhenUsed="0"/>
+    <w:lsdException w:name="Medium Grid 2 Accent 4" w:semiHidden="0" w:uiPriority="68" w:unhideWhenUsed="0"/>
+    <w:lsdException w:name="Medium Grid 3 Accent 4" w:semiHidden="0" w:uiPriority="69" w:unhideWhenUsed="0"/>
+    <w:lsdException w:name="Dark List Accent 4" w:semiHidden="0" w:uiPriority="70" w:unhideWhenUsed="0"/>
+    <w:lsdException w:name="Colorful Shading Accent 4" w:semiHidden="0" w:uiPriority="71" w:unhideWhenUsed="0"/>
+    <w:lsdException w:name="Colorful List Accent 4" w:semiHidden="0" w:uiPriority="72" w:unhideWhenUsed="0"/>
+    <w:lsdException w:name="Colorful Grid Accent 4" w:semiHidden="0" w:uiPriority="73" w:unhideWhenUsed="0"/>
+    <w:lsdException w:name="Light Shading Accent 5" w:semiHidden="0" w:uiPriority="60" w:unhideWhenUsed="0"/>
+    <w:lsdException w:name="Light List Accent 5" w:semiHidden="0" w:uiPriority="61" w:unhideWhenUsed="0"/>
+    <w:lsdException w:name="Light Grid Accent 5" w:semiHidden="0" w:uiPriority="62" w:unhideWhenUsed="0"/>
+    <w:lsdException w:name="Medium Shading 1 Accent 5" w:semiHidden="0" w:uiPriority="63" w:unhideWhenUsed="0"/>
+    <w:lsdException w:name="Medium Shading 2 Accent 5" w:semiHidden="0" w:uiPriority="64" w:unhideWhenUsed="0"/>
+    <w:lsdException w:name="Medium List 1 Accent 5" w:semiHidden="0" w:uiPriority="65" w:unhideWhenUsed="0"/>
+    <w:lsdException w:name="Medium List 2 Accent 5" w:semiHidden="0" w:uiPriority="66" w:unhideWhenUsed="0"/>
+    <w:lsdException w:name="Medium Grid 1 Accent 5" w:semiHidden="0" w:uiPriority="67" w:unhideWhenUsed="0"/>
+    <w:lsdException w:name="Medium Grid 2 Accent 5" w:semiHidden="0" w:uiPriority="68" w:unhideWhenUsed="0"/>
+    <w:lsdException w:name="Medium Grid 3 Accent 5" w:semiHidden="0" w:uiPriority="69" w:unhideWhenUsed="0"/>
+    <w:lsdException w:name="Dark List Accent 5" w:semiHidden="0" w:uiPriority="70" w:unhideWhenUsed="0"/>
+    <w:lsdException w:name="Colorful Shading Accent 5" w:semiHidden="0" w:uiPriority="71" w:unhideWhenUsed="0"/>
+    <w:lsdException w:name="Colorful List Accent 5" w:semiHidden="0" w:uiPriority="72" w:unhideWhenUsed="0"/>
+    <w:lsdException w:name="Colorful Grid Accent 5" w:semiHidden="0" w:uiPriority="73" w:unhideWhenUsed="0"/>
+    <w:lsdException w:name="Light Shading Accent 6" w:semiHidden="0" w:uiPriority="60" w:unhideWhenUsed="0"/>
+    <w:lsdException w:name="Light List Accent 6" w:semiHidden="0" w:uiPriority="61" w:unhideWhenUsed="0"/>
+    <w:lsdException w:name="Light Grid Accent 6" w:semiHidden="0" w:uiPriority="62" w:unhideWhenUsed="0"/>
+    <w:lsdException w:name="Medium Shading 1 Accent 6" w:semiHidden="0" w:uiPriority="63" w:unhideWhenUsed="0"/>
+    <w:lsdException w:name="Medium Shading 2 Accent 6" w:semiHidden="0" w:uiPriority="64" w:unhideWhenUsed="0"/>
+    <w:lsdException w:name="Medium List 1 Accent 6" w:semiHidden="0" w:uiPriority="65" w:unhideWhenUsed="0"/>
+    <w:lsdException w:name="Medium List 2 Accent 6" w:semiHidden="0" w:uiPriority="66" w:unhideWhenUsed="0"/>
+    <w:lsdException w:name="Medium Grid 1 Accent 6" w:semiHidden="0" w:uiPriority="67" w:unhideWhenUsed="0"/>
+    <w:lsdException w:name="Medium Grid 2 Accent 6" w:semiHidden="0" w:uiPriority="68" w:unhideWhenUsed="0"/>
+    <w:lsdException w:name="Medium Grid 3 Accent 6" w:semiHidden="0" w:uiPriority="69" w:unhideWhenUsed="0"/>
+    <w:lsdException w:name="Dark List Accent 6" w:semiHidden="0" w:uiPriority="70" w:unhideWhenUsed="0"/>
+    <w:lsdException w:name="Colorful Shading Accent 6" w:semiHidden="0" w:uiPriority="71" w:unhideWhenUsed="0"/>
+    <w:lsdException w:name="Colorful List Accent 6" w:semiHidden="0" w:uiPriority="72" w:unhideWhenUsed="0"/>
+    <w:lsdException w:name="Colorful Grid Accent 6" w:semiHidden="0" w:uiPriority="73" w:unhideWhenUsed="0"/>
+    <w:lsdException w:name="Subtle Emphasis" w:semiHidden="0" w:uiPriority="19" w:unhideWhenUsed="0" w:qFormat="1"/>
+    <w:lsdException w:name="Intense Emphasis" w:semiHidden="0" w:uiPriority="21" w:unhideWhenUsed="0" w:qFormat="1"/>
+    <w:lsdException w:name="Subtle Reference" w:semiHidden="0" w:uiPriority="31" w:unhideWhenUsed="0" w:qFormat="1"/>
+    <w:lsdException w:name="Intense Reference" w:semiHidden="0" w:uiPriority="32" w:unhideWhenUsed="0" w:qFormat="1"/>
+    <w:lsdException w:name="Book Title" w:semiHidden="0" w:uiPriority="33" w:unhideWhenUsed="0" w:qFormat="1"/>
+    <w:lsdException w:name="Bibliography" w:uiPriority="37"/>
+    <w:lsdException w:name="TOC Heading" w:uiPriority="39" w:qFormat="1"/>
   </w:latentStyles>
   <w:style w:type="paragraph" w:default="1" w:styleId="Normal">
     <w:name w:val="Normal"/>
@@ -8041,6 +7927,894 @@
   <w:style w:type="character" w:default="1" w:styleId="DefaultParagraphFont">
     <w:name w:val="Default Paragraph Font"/>
     <w:uiPriority w:val="1"/>
+    <w:semiHidden/>
+    <w:unhideWhenUsed/>
+  </w:style>
+  <w:style w:type="table" w:default="1" w:styleId="TableNormal">
+    <w:name w:val="Normal Table"/>
+    <w:uiPriority w:val="99"/>
+    <w:semiHidden/>
+    <w:unhideWhenUsed/>
+    <w:tblPr>
+      <w:tblInd w:w="0" w:type="dxa"/>
+      <w:tblCellMar>
+        <w:top w:w="0" w:type="dxa"/>
+        <w:left w:w="108" w:type="dxa"/>
+        <w:bottom w:w="0" w:type="dxa"/>
+        <w:right w:w="108" w:type="dxa"/>
+      </w:tblCellMar>
+    </w:tblPr>
+  </w:style>
+  <w:style w:type="numbering" w:default="1" w:styleId="NoList">
+    <w:name w:val="No List"/>
+    <w:uiPriority w:val="99"/>
+    <w:semiHidden/>
+    <w:unhideWhenUsed/>
+  </w:style>
+  <w:style w:type="paragraph" w:styleId="TOC1">
+    <w:name w:val="toc 1"/>
+    <w:basedOn w:val="Normal"/>
+    <w:next w:val="Normal"/>
+    <w:autoRedefine/>
+    <w:uiPriority w:val="39"/>
+    <w:pPr>
+      <w:tabs>
+        <w:tab w:val="left" w:pos="540"/>
+        <w:tab w:val="right" w:leader="dot" w:pos="8659"/>
+      </w:tabs>
+      <w:spacing w:before="360" w:after="120"/>
+      <w:ind w:left="540" w:hanging="540"/>
+    </w:pPr>
+    <w:rPr>
+      <w:b/>
+      <w:bCs/>
+      <w:caps/>
+      <w:noProof/>
+    </w:rPr>
+  </w:style>
+  <w:style w:type="paragraph" w:styleId="NormalIndent">
+    <w:name w:val="Normal Indent"/>
+    <w:basedOn w:val="Normal"/>
+    <w:pPr>
+      <w:tabs>
+        <w:tab w:val="left" w:pos="702"/>
+        <w:tab w:val="left" w:pos="1080"/>
+      </w:tabs>
+      <w:spacing w:line="288" w:lineRule="auto"/>
+      <w:jc w:val="both"/>
+    </w:pPr>
+  </w:style>
+  <w:style w:type="paragraph" w:customStyle="1" w:styleId="Example">
+    <w:name w:val="Example"/>
+    <w:basedOn w:val="NormalIndent"/>
+    <w:autoRedefine/>
+    <w:pPr>
+      <w:spacing w:before="60"/>
+      <w:ind w:left="1440"/>
+    </w:pPr>
+    <w:rPr>
+      <w:i/>
+      <w:iCs/>
+      <w:sz w:val="18"/>
+      <w:szCs w:val="18"/>
+    </w:rPr>
+  </w:style>
+  <w:style w:type="paragraph" w:customStyle="1" w:styleId="Heading10">
+    <w:name w:val="Heading 10"/>
+    <w:basedOn w:val="Heading4"/>
+    <w:pPr>
+      <w:numPr>
+        <w:ilvl w:val="0"/>
+        <w:numId w:val="0"/>
+      </w:numPr>
+      <w:ind w:left="720"/>
+    </w:pPr>
+    <w:rPr>
+      <w:rFonts w:ascii=".VnTime" w:hAnsi=".VnTime" w:cs=".VnTime"/>
+      <w:i/>
+      <w:iCs/>
+    </w:rPr>
+  </w:style>
+  <w:style w:type="paragraph" w:customStyle="1" w:styleId="Vidu">
+    <w:name w:val="Vidu"/>
+    <w:basedOn w:val="Normal"/>
+    <w:pPr>
+      <w:numPr>
+        <w:numId w:val="2"/>
+      </w:numPr>
+      <w:jc w:val="both"/>
+    </w:pPr>
+  </w:style>
+  <w:style w:type="paragraph" w:customStyle="1" w:styleId="Mucvidu">
+    <w:name w:val="Mucvidu"/>
+    <w:basedOn w:val="Vidu"/>
+    <w:pPr>
+      <w:numPr>
+        <w:numId w:val="3"/>
+      </w:numPr>
+      <w:tabs>
+        <w:tab w:val="clear" w:pos="360"/>
+      </w:tabs>
+      <w:ind w:left="1080"/>
+    </w:pPr>
+  </w:style>
+  <w:style w:type="paragraph" w:customStyle="1" w:styleId="Tailieu">
+    <w:name w:val="Tailieu"/>
+    <w:basedOn w:val="Refer"/>
+    <w:pPr>
+      <w:numPr>
+        <w:numId w:val="4"/>
+      </w:numPr>
+    </w:pPr>
+    <w:rPr>
+      <w:sz w:val="28"/>
+      <w:szCs w:val="28"/>
+    </w:rPr>
+  </w:style>
+  <w:style w:type="paragraph" w:customStyle="1" w:styleId="Refer">
+    <w:name w:val="Refer"/>
+    <w:basedOn w:val="Normal"/>
+    <w:pPr>
+      <w:spacing w:after="120"/>
+      <w:ind w:left="709" w:firstLine="720"/>
+      <w:jc w:val="both"/>
+    </w:pPr>
+  </w:style>
+  <w:style w:type="paragraph" w:customStyle="1" w:styleId="Point">
+    <w:name w:val="Point"/>
+    <w:basedOn w:val="Header"/>
+    <w:pPr>
+      <w:numPr>
+        <w:numId w:val="5"/>
+      </w:numPr>
+      <w:tabs>
+        <w:tab w:val="clear" w:pos="4320"/>
+      </w:tabs>
+      <w:spacing w:before="0"/>
+    </w:pPr>
+    <w:rPr>
+      <w:rFonts w:ascii="Arial" w:hAnsi="Arial" w:cs="Arial"/>
+    </w:rPr>
+  </w:style>
+  <w:style w:type="paragraph" w:styleId="Header">
+    <w:name w:val="header"/>
+    <w:basedOn w:val="Normal"/>
+    <w:autoRedefine/>
+    <w:pPr>
+      <w:pBdr>
+        <w:bottom w:val="single" w:sz="4" w:space="1" w:color="auto"/>
+      </w:pBdr>
+      <w:tabs>
+        <w:tab w:val="center" w:pos="4320"/>
+        <w:tab w:val="right" w:pos="9000"/>
+      </w:tabs>
+      <w:spacing w:line="240" w:lineRule="auto"/>
+      <w:ind w:left="0"/>
+      <w:jc w:val="both"/>
+    </w:pPr>
+  </w:style>
+  <w:style w:type="paragraph" w:styleId="TOC2">
+    <w:name w:val="toc 2"/>
+    <w:basedOn w:val="Normal"/>
+    <w:next w:val="Normal"/>
+    <w:autoRedefine/>
+    <w:uiPriority w:val="39"/>
+    <w:pPr>
+      <w:tabs>
+        <w:tab w:val="left" w:pos="880"/>
+        <w:tab w:val="right" w:leader="dot" w:pos="8659"/>
+      </w:tabs>
+      <w:spacing w:line="240" w:lineRule="auto"/>
+    </w:pPr>
+    <w:rPr>
+      <w:noProof/>
+    </w:rPr>
+  </w:style>
+  <w:style w:type="paragraph" w:styleId="TOC3">
+    <w:name w:val="toc 3"/>
+    <w:basedOn w:val="Normal"/>
+    <w:next w:val="Normal"/>
+    <w:autoRedefine/>
+    <w:semiHidden/>
+    <w:pPr>
+      <w:spacing w:before="0"/>
+      <w:ind w:left="440"/>
+    </w:pPr>
+    <w:rPr>
+      <w:i/>
+      <w:iCs/>
+    </w:rPr>
+  </w:style>
+  <w:style w:type="paragraph" w:styleId="TOC4">
+    <w:name w:val="toc 4"/>
+    <w:basedOn w:val="Normal"/>
+    <w:next w:val="Normal"/>
+    <w:autoRedefine/>
+    <w:semiHidden/>
+    <w:pPr>
+      <w:spacing w:before="0"/>
+      <w:ind w:left="660"/>
+    </w:pPr>
+    <w:rPr>
+      <w:sz w:val="18"/>
+      <w:szCs w:val="18"/>
+    </w:rPr>
+  </w:style>
+  <w:style w:type="paragraph" w:styleId="TOC5">
+    <w:name w:val="toc 5"/>
+    <w:basedOn w:val="Normal"/>
+    <w:next w:val="Normal"/>
+    <w:autoRedefine/>
+    <w:semiHidden/>
+    <w:pPr>
+      <w:spacing w:before="0"/>
+      <w:ind w:left="880"/>
+    </w:pPr>
+    <w:rPr>
+      <w:sz w:val="18"/>
+      <w:szCs w:val="18"/>
+    </w:rPr>
+  </w:style>
+  <w:style w:type="paragraph" w:styleId="TOC6">
+    <w:name w:val="toc 6"/>
+    <w:basedOn w:val="Normal"/>
+    <w:next w:val="Normal"/>
+    <w:autoRedefine/>
+    <w:semiHidden/>
+    <w:pPr>
+      <w:spacing w:before="0"/>
+      <w:ind w:left="1100"/>
+    </w:pPr>
+    <w:rPr>
+      <w:sz w:val="18"/>
+      <w:szCs w:val="18"/>
+    </w:rPr>
+  </w:style>
+  <w:style w:type="paragraph" w:styleId="TOC7">
+    <w:name w:val="toc 7"/>
+    <w:basedOn w:val="Normal"/>
+    <w:next w:val="Normal"/>
+    <w:autoRedefine/>
+    <w:semiHidden/>
+    <w:pPr>
+      <w:spacing w:before="0"/>
+      <w:ind w:left="1320"/>
+    </w:pPr>
+    <w:rPr>
+      <w:sz w:val="18"/>
+      <w:szCs w:val="18"/>
+    </w:rPr>
+  </w:style>
+  <w:style w:type="paragraph" w:styleId="TOC8">
+    <w:name w:val="toc 8"/>
+    <w:basedOn w:val="Normal"/>
+    <w:next w:val="Normal"/>
+    <w:autoRedefine/>
+    <w:semiHidden/>
+    <w:pPr>
+      <w:spacing w:before="0"/>
+      <w:ind w:left="1540"/>
+    </w:pPr>
+    <w:rPr>
+      <w:sz w:val="18"/>
+      <w:szCs w:val="18"/>
+    </w:rPr>
+  </w:style>
+  <w:style w:type="paragraph" w:styleId="TOC9">
+    <w:name w:val="toc 9"/>
+    <w:basedOn w:val="Normal"/>
+    <w:next w:val="Normal"/>
+    <w:autoRedefine/>
+    <w:semiHidden/>
+    <w:pPr>
+      <w:spacing w:before="0"/>
+      <w:ind w:left="1760"/>
+    </w:pPr>
+    <w:rPr>
+      <w:sz w:val="18"/>
+      <w:szCs w:val="18"/>
+    </w:rPr>
+  </w:style>
+  <w:style w:type="paragraph" w:styleId="Title">
+    <w:name w:val="Title"/>
+    <w:basedOn w:val="Normal"/>
+    <w:qFormat/>
+    <w:pPr>
+      <w:spacing w:before="240"/>
+    </w:pPr>
+    <w:rPr>
+      <w:rFonts w:ascii=".VnArialH" w:hAnsi=".VnArialH" w:cs=".VnArialH"/>
+      <w:b/>
+      <w:bCs/>
+    </w:rPr>
+  </w:style>
+  <w:style w:type="paragraph" w:customStyle="1" w:styleId="NormalTB">
+    <w:name w:val="NormalTB"/>
+    <w:pPr>
+      <w:jc w:val="center"/>
+    </w:pPr>
+    <w:rPr>
+      <w:rFonts w:ascii=".VnTime" w:hAnsi=".VnTime" w:cs=".VnTime"/>
+      <w:lang w:val="en-GB"/>
+    </w:rPr>
+  </w:style>
+  <w:style w:type="paragraph" w:styleId="Footer">
+    <w:name w:val="footer"/>
+    <w:basedOn w:val="Normal"/>
+    <w:autoRedefine/>
+    <w:pPr>
+      <w:pBdr>
+        <w:top w:val="single" w:sz="4" w:space="1" w:color="auto"/>
+      </w:pBdr>
+      <w:tabs>
+        <w:tab w:val="center" w:pos="4320"/>
+        <w:tab w:val="right" w:pos="9000"/>
+      </w:tabs>
+      <w:spacing w:line="240" w:lineRule="auto"/>
+      <w:ind w:left="0"/>
+      <w:jc w:val="both"/>
+    </w:pPr>
+  </w:style>
+  <w:style w:type="paragraph" w:customStyle="1" w:styleId="NormalH">
+    <w:name w:val="NormalH"/>
+    <w:basedOn w:val="Normal"/>
+    <w:autoRedefine/>
+    <w:pPr>
+      <w:pageBreakBefore/>
+      <w:tabs>
+        <w:tab w:val="left" w:pos="2160"/>
+        <w:tab w:val="right" w:pos="5040"/>
+        <w:tab w:val="left" w:pos="5760"/>
+        <w:tab w:val="right" w:pos="8640"/>
+      </w:tabs>
+      <w:spacing w:before="360" w:after="240" w:line="240" w:lineRule="auto"/>
+      <w:ind w:left="0"/>
+    </w:pPr>
+    <w:rPr>
+      <w:rFonts w:ascii="Verdana" w:hAnsi="Verdana" w:cs="Verdana"/>
+      <w:b/>
+      <w:bCs/>
+      <w:caps/>
+      <w:color w:val="003400"/>
+      <w:sz w:val="24"/>
+      <w:szCs w:val="24"/>
+    </w:rPr>
+  </w:style>
+  <w:style w:type="character" w:styleId="PageNumber">
+    <w:name w:val="page number"/>
+    <w:basedOn w:val="DefaultParagraphFont"/>
+  </w:style>
+  <w:style w:type="paragraph" w:customStyle="1" w:styleId="Bang">
+    <w:name w:val="Bang"/>
+    <w:basedOn w:val="Normal"/>
+    <w:autoRedefine/>
+    <w:pPr>
+      <w:spacing w:before="60" w:after="60"/>
+      <w:ind w:left="0"/>
+    </w:pPr>
+    <w:rPr>
+      <w:sz w:val="18"/>
+      <w:szCs w:val="18"/>
+    </w:rPr>
+  </w:style>
+  <w:style w:type="paragraph" w:customStyle="1" w:styleId="Heading3">
+    <w:name w:val="Heading3"/>
+    <w:basedOn w:val="NormalIndent"/>
+    <w:pPr>
+      <w:numPr>
+        <w:ilvl w:val="1"/>
+        <w:numId w:val="6"/>
+      </w:numPr>
+    </w:pPr>
+    <w:rPr>
+      <w:rFonts w:ascii=".VnArial" w:hAnsi=".VnArial" w:cs=".VnArial"/>
+    </w:rPr>
+  </w:style>
+  <w:style w:type="paragraph" w:styleId="BodyTextIndent3">
+    <w:name w:val="Body Text Indent 3"/>
+    <w:basedOn w:val="Normal"/>
+    <w:pPr>
+      <w:ind w:left="540"/>
+      <w:jc w:val="both"/>
+    </w:pPr>
+    <w:rPr>
+      <w:lang w:val="en-AU"/>
+    </w:rPr>
+  </w:style>
+  <w:style w:type="character" w:styleId="Hyperlink">
+    <w:name w:val="Hyperlink"/>
+    <w:basedOn w:val="DefaultParagraphFont"/>
+    <w:uiPriority w:val="99"/>
+    <w:rPr>
+      <w:color w:val="0000FF"/>
+      <w:u w:val="single"/>
+    </w:rPr>
+  </w:style>
+  <w:style w:type="paragraph" w:customStyle="1" w:styleId="NormalCaption">
+    <w:name w:val="NormalCaption"/>
+    <w:basedOn w:val="Normal"/>
+    <w:autoRedefine/>
+    <w:pPr>
+      <w:widowControl w:val="0"/>
+      <w:spacing w:after="120"/>
+      <w:ind w:left="0"/>
+    </w:pPr>
+    <w:rPr>
+      <w:b/>
+      <w:bCs/>
+    </w:rPr>
+  </w:style>
+  <w:style w:type="paragraph" w:customStyle="1" w:styleId="HeadingBig">
+    <w:name w:val="Heading Big"/>
+    <w:basedOn w:val="NormalTB"/>
+    <w:autoRedefine/>
+    <w:pPr>
+      <w:widowControl w:val="0"/>
+      <w:spacing w:before="120"/>
+    </w:pPr>
+    <w:rPr>
+      <w:rFonts w:ascii="Swis721 BlkEx BT" w:hAnsi="Swis721 BlkEx BT" w:cs="Swis721 BlkEx BT"/>
+      <w:b/>
+      <w:bCs/>
+      <w:color w:val="6E2500"/>
+      <w:sz w:val="32"/>
+      <w:szCs w:val="32"/>
+      <w:lang w:val="en-US"/>
+    </w:rPr>
+  </w:style>
+  <w:style w:type="paragraph" w:customStyle="1" w:styleId="HeadingLv1">
+    <w:name w:val="Heading Lv1"/>
+    <w:basedOn w:val="Normal"/>
+    <w:autoRedefine/>
+    <w:pPr>
+      <w:widowControl w:val="0"/>
+      <w:spacing w:before="60" w:after="60"/>
+      <w:ind w:left="0"/>
+    </w:pPr>
+    <w:rPr>
+      <w:color w:val="6E2500"/>
+    </w:rPr>
+  </w:style>
+  <w:style w:type="paragraph" w:styleId="BodyTextIndent">
+    <w:name w:val="Body Text Indent"/>
+    <w:basedOn w:val="Normal"/>
+  </w:style>
+  <w:style w:type="paragraph" w:styleId="BalloonText">
+    <w:name w:val="Balloon Text"/>
+    <w:basedOn w:val="Normal"/>
+    <w:semiHidden/>
+    <w:rPr>
+      <w:sz w:val="16"/>
+      <w:szCs w:val="16"/>
+    </w:rPr>
+  </w:style>
+  <w:style w:type="table" w:styleId="TableGrid">
+    <w:name w:val="Table Grid"/>
+    <w:basedOn w:val="TableNormal"/>
+    <w:uiPriority w:val="39"/>
+    <w:rsid w:val="009F5A24"/>
+    <w:tblPr>
+      <w:tblInd w:w="0" w:type="dxa"/>
+      <w:tblBorders>
+        <w:top w:val="single" w:sz="4" w:space="0" w:color="auto"/>
+        <w:left w:val="single" w:sz="4" w:space="0" w:color="auto"/>
+        <w:bottom w:val="single" w:sz="4" w:space="0" w:color="auto"/>
+        <w:right w:val="single" w:sz="4" w:space="0" w:color="auto"/>
+        <w:insideH w:val="single" w:sz="4" w:space="0" w:color="auto"/>
+        <w:insideV w:val="single" w:sz="4" w:space="0" w:color="auto"/>
+      </w:tblBorders>
+      <w:tblCellMar>
+        <w:top w:w="0" w:type="dxa"/>
+        <w:left w:w="108" w:type="dxa"/>
+        <w:bottom w:w="0" w:type="dxa"/>
+        <w:right w:w="108" w:type="dxa"/>
+      </w:tblCellMar>
+    </w:tblPr>
+  </w:style>
+  <w:style w:type="paragraph" w:styleId="ListParagraph">
+    <w:name w:val="List Paragraph"/>
+    <w:basedOn w:val="Normal"/>
+    <w:uiPriority w:val="34"/>
+    <w:qFormat/>
+    <w:rsid w:val="00064155"/>
+    <w:pPr>
+      <w:ind w:left="720"/>
+      <w:contextualSpacing/>
+    </w:pPr>
+  </w:style>
+  <w:style w:type="character" w:customStyle="1" w:styleId="apple-converted-space">
+    <w:name w:val="apple-converted-space"/>
+    <w:basedOn w:val="DefaultParagraphFont"/>
+    <w:rsid w:val="00D5343E"/>
+  </w:style>
+</w:styles>
+</file>
+
+<file path=word/stylesWithEffects.xml><?xml version="1.0" encoding="utf-8"?>
+<w:styles xmlns:wpc="http://schemas.microsoft.com/office/word/2010/wordprocessingCanvas" xmlns:mc="http://schemas.openxmlformats.org/markup-compatibility/2006" xmlns:o="urn:schemas-microsoft-com:office:office" xmlns:r="http://schemas.openxmlformats.org/officeDocument/2006/relationships" xmlns:m="http://schemas.openxmlformats.org/officeDocument/2006/math" xmlns:v="urn:schemas-microsoft-com:vml" xmlns:wp14="http://schemas.microsoft.com/office/word/2010/wordprocessingDrawing" xmlns:wp="http://schemas.openxmlformats.org/drawingml/2006/wordprocessingDrawing" xmlns:w10="urn:schemas-microsoft-com:office:word" xmlns:w="http://schemas.openxmlformats.org/wordprocessingml/2006/main" xmlns:w14="http://schemas.microsoft.com/office/word/2010/wordml" xmlns:wpg="http://schemas.microsoft.com/office/word/2010/wordprocessingGroup" xmlns:wpi="http://schemas.microsoft.com/office/word/2010/wordprocessingInk" xmlns:wne="http://schemas.microsoft.com/office/word/2006/wordml" xmlns:wps="http://schemas.microsoft.com/office/word/2010/wordprocessingShape" mc:Ignorable="w14 wp14">
+  <w:docDefaults>
+    <w:rPrDefault>
+      <w:rPr>
+        <w:rFonts w:ascii="Times New Roman" w:eastAsia="Times New Roman" w:hAnsi="Times New Roman" w:cs="Times New Roman"/>
+        <w:lang w:val="en-US" w:eastAsia="en-US" w:bidi="ar-SA"/>
+      </w:rPr>
+    </w:rPrDefault>
+    <w:pPrDefault/>
+  </w:docDefaults>
+  <w:latentStyles w:defLockedState="0" w:defUIPriority="99" w:defSemiHidden="1" w:defUnhideWhenUsed="1" w:defQFormat="0" w:count="267">
+    <w:lsdException w:name="Normal" w:semiHidden="0" w:uiPriority="0" w:unhideWhenUsed="0" w:qFormat="1"/>
+    <w:lsdException w:name="heading 1" w:semiHidden="0" w:uiPriority="9" w:unhideWhenUsed="0" w:qFormat="1"/>
+    <w:lsdException w:name="heading 2" w:semiHidden="0" w:uiPriority="9" w:unhideWhenUsed="0" w:qFormat="1"/>
+    <w:lsdException w:name="heading 3" w:semiHidden="0" w:uiPriority="9" w:unhideWhenUsed="0" w:qFormat="1"/>
+    <w:lsdException w:name="heading 4" w:semiHidden="0" w:uiPriority="9" w:unhideWhenUsed="0" w:qFormat="1"/>
+    <w:lsdException w:name="heading 5" w:semiHidden="0" w:uiPriority="9" w:unhideWhenUsed="0" w:qFormat="1"/>
+    <w:lsdException w:name="heading 6" w:semiHidden="0" w:uiPriority="9" w:unhideWhenUsed="0" w:qFormat="1"/>
+    <w:lsdException w:name="heading 7" w:semiHidden="0" w:uiPriority="9" w:unhideWhenUsed="0" w:qFormat="1"/>
+    <w:lsdException w:name="heading 8" w:semiHidden="0" w:uiPriority="9" w:unhideWhenUsed="0" w:qFormat="1"/>
+    <w:lsdException w:name="heading 9" w:semiHidden="0" w:uiPriority="9" w:unhideWhenUsed="0" w:qFormat="1"/>
+    <w:lsdException w:name="toc 1" w:uiPriority="39"/>
+    <w:lsdException w:name="toc 2" w:uiPriority="39"/>
+    <w:lsdException w:name="toc 3" w:uiPriority="39"/>
+    <w:lsdException w:name="toc 4" w:uiPriority="39"/>
+    <w:lsdException w:name="toc 5" w:uiPriority="39"/>
+    <w:lsdException w:name="toc 6" w:uiPriority="39"/>
+    <w:lsdException w:name="toc 7" w:uiPriority="39"/>
+    <w:lsdException w:name="toc 8" w:uiPriority="39"/>
+    <w:lsdException w:name="toc 9" w:uiPriority="39"/>
+    <w:lsdException w:name="caption" w:uiPriority="35" w:qFormat="1"/>
+    <w:lsdException w:name="Title" w:semiHidden="0" w:uiPriority="10" w:unhideWhenUsed="0" w:qFormat="1"/>
+    <w:lsdException w:name="Default Paragraph Font" w:uiPriority="1"/>
+    <w:lsdException w:name="Body Text Indent" w:uiPriority="0"/>
+    <w:lsdException w:name="Subtitle" w:semiHidden="0" w:uiPriority="11" w:unhideWhenUsed="0" w:qFormat="1"/>
+    <w:lsdException w:name="Strong" w:semiHidden="0" w:uiPriority="22" w:unhideWhenUsed="0" w:qFormat="1"/>
+    <w:lsdException w:name="Emphasis" w:semiHidden="0" w:uiPriority="20" w:unhideWhenUsed="0" w:qFormat="1"/>
+    <w:lsdException w:name="Table Grid" w:semiHidden="0" w:uiPriority="39" w:unhideWhenUsed="0"/>
+    <w:lsdException w:name="Placeholder Text" w:unhideWhenUsed="0"/>
+    <w:lsdException w:name="No Spacing" w:semiHidden="0" w:uiPriority="1" w:unhideWhenUsed="0" w:qFormat="1"/>
+    <w:lsdException w:name="Light Shading" w:semiHidden="0" w:uiPriority="60" w:unhideWhenUsed="0"/>
+    <w:lsdException w:name="Light List" w:semiHidden="0" w:uiPriority="61" w:unhideWhenUsed="0"/>
+    <w:lsdException w:name="Light Grid" w:semiHidden="0" w:uiPriority="62" w:unhideWhenUsed="0"/>
+    <w:lsdException w:name="Medium Shading 1" w:semiHidden="0" w:uiPriority="63" w:unhideWhenUsed="0"/>
+    <w:lsdException w:name="Medium Shading 2" w:semiHidden="0" w:uiPriority="64" w:unhideWhenUsed="0"/>
+    <w:lsdException w:name="Medium List 1" w:semiHidden="0" w:uiPriority="65" w:unhideWhenUsed="0"/>
+    <w:lsdException w:name="Medium List 2" w:semiHidden="0" w:uiPriority="66" w:unhideWhenUsed="0"/>
+    <w:lsdException w:name="Medium Grid 1" w:semiHidden="0" w:uiPriority="67" w:unhideWhenUsed="0"/>
+    <w:lsdException w:name="Medium Grid 2" w:semiHidden="0" w:uiPriority="68" w:unhideWhenUsed="0"/>
+    <w:lsdException w:name="Medium Grid 3" w:semiHidden="0" w:uiPriority="69" w:unhideWhenUsed="0"/>
+    <w:lsdException w:name="Dark List" w:semiHidden="0" w:uiPriority="70" w:unhideWhenUsed="0"/>
+    <w:lsdException w:name="Colorful Shading" w:semiHidden="0" w:uiPriority="71" w:unhideWhenUsed="0"/>
+    <w:lsdException w:name="Colorful List" w:semiHidden="0" w:uiPriority="72" w:unhideWhenUsed="0"/>
+    <w:lsdException w:name="Colorful Grid" w:semiHidden="0" w:uiPriority="73" w:unhideWhenUsed="0"/>
+    <w:lsdException w:name="Light Shading Accent 1" w:semiHidden="0" w:uiPriority="60" w:unhideWhenUsed="0"/>
+    <w:lsdException w:name="Light List Accent 1" w:semiHidden="0" w:uiPriority="61" w:unhideWhenUsed="0"/>
+    <w:lsdException w:name="Light Grid Accent 1" w:semiHidden="0" w:uiPriority="62" w:unhideWhenUsed="0"/>
+    <w:lsdException w:name="Medium Shading 1 Accent 1" w:semiHidden="0" w:uiPriority="63" w:unhideWhenUsed="0"/>
+    <w:lsdException w:name="Medium Shading 2 Accent 1" w:semiHidden="0" w:uiPriority="64" w:unhideWhenUsed="0"/>
+    <w:lsdException w:name="Medium List 1 Accent 1" w:semiHidden="0" w:uiPriority="65" w:unhideWhenUsed="0"/>
+    <w:lsdException w:name="Revision" w:unhideWhenUsed="0"/>
+    <w:lsdException w:name="List Paragraph" w:semiHidden="0" w:uiPriority="34" w:unhideWhenUsed="0" w:qFormat="1"/>
+    <w:lsdException w:name="Quote" w:semiHidden="0" w:uiPriority="29" w:unhideWhenUsed="0" w:qFormat="1"/>
+    <w:lsdException w:name="Intense Quote" w:semiHidden="0" w:uiPriority="30" w:unhideWhenUsed="0" w:qFormat="1"/>
+    <w:lsdException w:name="Medium List 2 Accent 1" w:semiHidden="0" w:uiPriority="66" w:unhideWhenUsed="0"/>
+    <w:lsdException w:name="Medium Grid 1 Accent 1" w:semiHidden="0" w:uiPriority="67" w:unhideWhenUsed="0"/>
+    <w:lsdException w:name="Medium Grid 2 Accent 1" w:semiHidden="0" w:uiPriority="68" w:unhideWhenUsed="0"/>
+    <w:lsdException w:name="Medium Grid 3 Accent 1" w:semiHidden="0" w:uiPriority="69" w:unhideWhenUsed="0"/>
+    <w:lsdException w:name="Dark List Accent 1" w:semiHidden="0" w:uiPriority="70" w:unhideWhenUsed="0"/>
+    <w:lsdException w:name="Colorful Shading Accent 1" w:semiHidden="0" w:uiPriority="71" w:unhideWhenUsed="0"/>
+    <w:lsdException w:name="Colorful List Accent 1" w:semiHidden="0" w:uiPriority="72" w:unhideWhenUsed="0"/>
+    <w:lsdException w:name="Colorful Grid Accent 1" w:semiHidden="0" w:uiPriority="73" w:unhideWhenUsed="0"/>
+    <w:lsdException w:name="Light Shading Accent 2" w:semiHidden="0" w:uiPriority="60" w:unhideWhenUsed="0"/>
+    <w:lsdException w:name="Light List Accent 2" w:semiHidden="0" w:uiPriority="61" w:unhideWhenUsed="0"/>
+    <w:lsdException w:name="Light Grid Accent 2" w:semiHidden="0" w:uiPriority="62" w:unhideWhenUsed="0"/>
+    <w:lsdException w:name="Medium Shading 1 Accent 2" w:semiHidden="0" w:uiPriority="63" w:unhideWhenUsed="0"/>
+    <w:lsdException w:name="Medium Shading 2 Accent 2" w:semiHidden="0" w:uiPriority="64" w:unhideWhenUsed="0"/>
+    <w:lsdException w:name="Medium List 1 Accent 2" w:semiHidden="0" w:uiPriority="65" w:unhideWhenUsed="0"/>
+    <w:lsdException w:name="Medium List 2 Accent 2" w:semiHidden="0" w:uiPriority="66" w:unhideWhenUsed="0"/>
+    <w:lsdException w:name="Medium Grid 1 Accent 2" w:semiHidden="0" w:uiPriority="67" w:unhideWhenUsed="0"/>
+    <w:lsdException w:name="Medium Grid 2 Accent 2" w:semiHidden="0" w:uiPriority="68" w:unhideWhenUsed="0"/>
+    <w:lsdException w:name="Medium Grid 3 Accent 2" w:semiHidden="0" w:uiPriority="69" w:unhideWhenUsed="0"/>
+    <w:lsdException w:name="Dark List Accent 2" w:semiHidden="0" w:uiPriority="70" w:unhideWhenUsed="0"/>
+    <w:lsdException w:name="Colorful Shading Accent 2" w:semiHidden="0" w:uiPriority="71" w:unhideWhenUsed="0"/>
+    <w:lsdException w:name="Colorful List Accent 2" w:semiHidden="0" w:uiPriority="72" w:unhideWhenUsed="0"/>
+    <w:lsdException w:name="Colorful Grid Accent 2" w:semiHidden="0" w:uiPriority="73" w:unhideWhenUsed="0"/>
+    <w:lsdException w:name="Light Shading Accent 3" w:semiHidden="0" w:uiPriority="60" w:unhideWhenUsed="0"/>
+    <w:lsdException w:name="Light List Accent 3" w:semiHidden="0" w:uiPriority="61" w:unhideWhenUsed="0"/>
+    <w:lsdException w:name="Light Grid Accent 3" w:semiHidden="0" w:uiPriority="62" w:unhideWhenUsed="0"/>
+    <w:lsdException w:name="Medium Shading 1 Accent 3" w:semiHidden="0" w:uiPriority="63" w:unhideWhenUsed="0"/>
+    <w:lsdException w:name="Medium Shading 2 Accent 3" w:semiHidden="0" w:uiPriority="64" w:unhideWhenUsed="0"/>
+    <w:lsdException w:name="Medium List 1 Accent 3" w:semiHidden="0" w:uiPriority="65" w:unhideWhenUsed="0"/>
+    <w:lsdException w:name="Medium List 2 Accent 3" w:semiHidden="0" w:uiPriority="66" w:unhideWhenUsed="0"/>
+    <w:lsdException w:name="Medium Grid 1 Accent 3" w:semiHidden="0" w:uiPriority="67" w:unhideWhenUsed="0"/>
+    <w:lsdException w:name="Medium Grid 2 Accent 3" w:semiHidden="0" w:uiPriority="68" w:unhideWhenUsed="0"/>
+    <w:lsdException w:name="Medium Grid 3 Accent 3" w:semiHidden="0" w:uiPriority="69" w:unhideWhenUsed="0"/>
+    <w:lsdException w:name="Dark List Accent 3" w:semiHidden="0" w:uiPriority="70" w:unhideWhenUsed="0"/>
+    <w:lsdException w:name="Colorful Shading Accent 3" w:semiHidden="0" w:uiPriority="71" w:unhideWhenUsed="0"/>
+    <w:lsdException w:name="Colorful List Accent 3" w:semiHidden="0" w:uiPriority="72" w:unhideWhenUsed="0"/>
+    <w:lsdException w:name="Colorful Grid Accent 3" w:semiHidden="0" w:uiPriority="73" w:unhideWhenUsed="0"/>
+    <w:lsdException w:name="Light Shading Accent 4" w:semiHidden="0" w:uiPriority="60" w:unhideWhenUsed="0"/>
+    <w:lsdException w:name="Light List Accent 4" w:semiHidden="0" w:uiPriority="61" w:unhideWhenUsed="0"/>
+    <w:lsdException w:name="Light Grid Accent 4" w:semiHidden="0" w:uiPriority="62" w:unhideWhenUsed="0"/>
+    <w:lsdException w:name="Medium Shading 1 Accent 4" w:semiHidden="0" w:uiPriority="63" w:unhideWhenUsed="0"/>
+    <w:lsdException w:name="Medium Shading 2 Accent 4" w:semiHidden="0" w:uiPriority="64" w:unhideWhenUsed="0"/>
+    <w:lsdException w:name="Medium List 1 Accent 4" w:semiHidden="0" w:uiPriority="65" w:unhideWhenUsed="0"/>
+    <w:lsdException w:name="Medium List 2 Accent 4" w:semiHidden="0" w:uiPriority="66" w:unhideWhenUsed="0"/>
+    <w:lsdException w:name="Medium Grid 1 Accent 4" w:semiHidden="0" w:uiPriority="67" w:unhideWhenUsed="0"/>
+    <w:lsdException w:name="Medium Grid 2 Accent 4" w:semiHidden="0" w:uiPriority="68" w:unhideWhenUsed="0"/>
+    <w:lsdException w:name="Medium Grid 3 Accent 4" w:semiHidden="0" w:uiPriority="69" w:unhideWhenUsed="0"/>
+    <w:lsdException w:name="Dark List Accent 4" w:semiHidden="0" w:uiPriority="70" w:unhideWhenUsed="0"/>
+    <w:lsdException w:name="Colorful Shading Accent 4" w:semiHidden="0" w:uiPriority="71" w:unhideWhenUsed="0"/>
+    <w:lsdException w:name="Colorful List Accent 4" w:semiHidden="0" w:uiPriority="72" w:unhideWhenUsed="0"/>
+    <w:lsdException w:name="Colorful Grid Accent 4" w:semiHidden="0" w:uiPriority="73" w:unhideWhenUsed="0"/>
+    <w:lsdException w:name="Light Shading Accent 5" w:semiHidden="0" w:uiPriority="60" w:unhideWhenUsed="0"/>
+    <w:lsdException w:name="Light List Accent 5" w:semiHidden="0" w:uiPriority="61" w:unhideWhenUsed="0"/>
+    <w:lsdException w:name="Light Grid Accent 5" w:semiHidden="0" w:uiPriority="62" w:unhideWhenUsed="0"/>
+    <w:lsdException w:name="Medium Shading 1 Accent 5" w:semiHidden="0" w:uiPriority="63" w:unhideWhenUsed="0"/>
+    <w:lsdException w:name="Medium Shading 2 Accent 5" w:semiHidden="0" w:uiPriority="64" w:unhideWhenUsed="0"/>
+    <w:lsdException w:name="Medium List 1 Accent 5" w:semiHidden="0" w:uiPriority="65" w:unhideWhenUsed="0"/>
+    <w:lsdException w:name="Medium List 2 Accent 5" w:semiHidden="0" w:uiPriority="66" w:unhideWhenUsed="0"/>
+    <w:lsdException w:name="Medium Grid 1 Accent 5" w:semiHidden="0" w:uiPriority="67" w:unhideWhenUsed="0"/>
+    <w:lsdException w:name="Medium Grid 2 Accent 5" w:semiHidden="0" w:uiPriority="68" w:unhideWhenUsed="0"/>
+    <w:lsdException w:name="Medium Grid 3 Accent 5" w:semiHidden="0" w:uiPriority="69" w:unhideWhenUsed="0"/>
+    <w:lsdException w:name="Dark List Accent 5" w:semiHidden="0" w:uiPriority="70" w:unhideWhenUsed="0"/>
+    <w:lsdException w:name="Colorful Shading Accent 5" w:semiHidden="0" w:uiPriority="71" w:unhideWhenUsed="0"/>
+    <w:lsdException w:name="Colorful List Accent 5" w:semiHidden="0" w:uiPriority="72" w:unhideWhenUsed="0"/>
+    <w:lsdException w:name="Colorful Grid Accent 5" w:semiHidden="0" w:uiPriority="73" w:unhideWhenUsed="0"/>
+    <w:lsdException w:name="Light Shading Accent 6" w:semiHidden="0" w:uiPriority="60" w:unhideWhenUsed="0"/>
+    <w:lsdException w:name="Light List Accent 6" w:semiHidden="0" w:uiPriority="61" w:unhideWhenUsed="0"/>
+    <w:lsdException w:name="Light Grid Accent 6" w:semiHidden="0" w:uiPriority="62" w:unhideWhenUsed="0"/>
+    <w:lsdException w:name="Medium Shading 1 Accent 6" w:semiHidden="0" w:uiPriority="63" w:unhideWhenUsed="0"/>
+    <w:lsdException w:name="Medium Shading 2 Accent 6" w:semiHidden="0" w:uiPriority="64" w:unhideWhenUsed="0"/>
+    <w:lsdException w:name="Medium List 1 Accent 6" w:semiHidden="0" w:uiPriority="65" w:unhideWhenUsed="0"/>
+    <w:lsdException w:name="Medium List 2 Accent 6" w:semiHidden="0" w:uiPriority="66" w:unhideWhenUsed="0"/>
+    <w:lsdException w:name="Medium Grid 1 Accent 6" w:semiHidden="0" w:uiPriority="67" w:unhideWhenUsed="0"/>
+    <w:lsdException w:name="Medium Grid 2 Accent 6" w:semiHidden="0" w:uiPriority="68" w:unhideWhenUsed="0"/>
+    <w:lsdException w:name="Medium Grid 3 Accent 6" w:semiHidden="0" w:uiPriority="69" w:unhideWhenUsed="0"/>
+    <w:lsdException w:name="Dark List Accent 6" w:semiHidden="0" w:uiPriority="70" w:unhideWhenUsed="0"/>
+    <w:lsdException w:name="Colorful Shading Accent 6" w:semiHidden="0" w:uiPriority="71" w:unhideWhenUsed="0"/>
+    <w:lsdException w:name="Colorful List Accent 6" w:semiHidden="0" w:uiPriority="72" w:unhideWhenUsed="0"/>
+    <w:lsdException w:name="Colorful Grid Accent 6" w:semiHidden="0" w:uiPriority="73" w:unhideWhenUsed="0"/>
+    <w:lsdException w:name="Subtle Emphasis" w:semiHidden="0" w:uiPriority="19" w:unhideWhenUsed="0" w:qFormat="1"/>
+    <w:lsdException w:name="Intense Emphasis" w:semiHidden="0" w:uiPriority="21" w:unhideWhenUsed="0" w:qFormat="1"/>
+    <w:lsdException w:name="Subtle Reference" w:semiHidden="0" w:uiPriority="31" w:unhideWhenUsed="0" w:qFormat="1"/>
+    <w:lsdException w:name="Intense Reference" w:semiHidden="0" w:uiPriority="32" w:unhideWhenUsed="0" w:qFormat="1"/>
+    <w:lsdException w:name="Book Title" w:semiHidden="0" w:uiPriority="33" w:unhideWhenUsed="0" w:qFormat="1"/>
+    <w:lsdException w:name="Bibliography" w:uiPriority="37"/>
+    <w:lsdException w:name="TOC Heading" w:uiPriority="39" w:qFormat="1"/>
+  </w:latentStyles>
+  <w:style w:type="paragraph" w:default="1" w:styleId="Normal">
+    <w:name w:val="Normal"/>
+    <w:qFormat/>
+    <w:pPr>
+      <w:spacing w:before="120" w:line="360" w:lineRule="auto"/>
+      <w:ind w:left="547"/>
+    </w:pPr>
+    <w:rPr>
+      <w:rFonts w:ascii="Tahoma" w:hAnsi="Tahoma" w:cs="Tahoma"/>
+    </w:rPr>
+  </w:style>
+  <w:style w:type="paragraph" w:styleId="Heading1">
+    <w:name w:val="heading 1"/>
+    <w:basedOn w:val="Normal"/>
+    <w:next w:val="Normal"/>
+    <w:autoRedefine/>
+    <w:qFormat/>
+    <w:pPr>
+      <w:keepNext/>
+      <w:pageBreakBefore/>
+      <w:numPr>
+        <w:numId w:val="1"/>
+      </w:numPr>
+      <w:tabs>
+        <w:tab w:val="num" w:pos="540"/>
+      </w:tabs>
+      <w:spacing w:before="360" w:after="240" w:line="240" w:lineRule="auto"/>
+      <w:ind w:hanging="547"/>
+      <w:jc w:val="both"/>
+      <w:outlineLvl w:val="0"/>
+    </w:pPr>
+    <w:rPr>
+      <w:rFonts w:ascii="Verdana" w:hAnsi="Verdana" w:cs="Verdana"/>
+      <w:b/>
+      <w:bCs/>
+      <w:caps/>
+      <w:color w:val="800000"/>
+      <w:kern w:val="28"/>
+      <w:sz w:val="24"/>
+      <w:szCs w:val="24"/>
+    </w:rPr>
+  </w:style>
+  <w:style w:type="paragraph" w:styleId="Heading2">
+    <w:name w:val="heading 2"/>
+    <w:aliases w:val="l2,H2"/>
+    <w:basedOn w:val="Normal"/>
+    <w:next w:val="Normal"/>
+    <w:autoRedefine/>
+    <w:qFormat/>
+    <w:pPr>
+      <w:keepNext/>
+      <w:numPr>
+        <w:ilvl w:val="1"/>
+        <w:numId w:val="1"/>
+      </w:numPr>
+      <w:tabs>
+        <w:tab w:val="num" w:pos="540"/>
+      </w:tabs>
+      <w:spacing w:before="480" w:after="240" w:line="240" w:lineRule="auto"/>
+      <w:ind w:left="540" w:hanging="540"/>
+      <w:jc w:val="both"/>
+      <w:outlineLvl w:val="1"/>
+    </w:pPr>
+    <w:rPr>
+      <w:b/>
+      <w:bCs/>
+      <w:i/>
+      <w:iCs/>
+      <w:color w:val="003400"/>
+    </w:rPr>
+  </w:style>
+  <w:style w:type="paragraph" w:styleId="Heading30">
+    <w:name w:val="heading 3"/>
+    <w:basedOn w:val="Normal"/>
+    <w:next w:val="Normal"/>
+    <w:qFormat/>
+    <w:pPr>
+      <w:keepNext/>
+      <w:numPr>
+        <w:ilvl w:val="2"/>
+        <w:numId w:val="1"/>
+      </w:numPr>
+      <w:spacing w:before="180" w:after="60"/>
+      <w:jc w:val="both"/>
+      <w:outlineLvl w:val="2"/>
+    </w:pPr>
+    <w:rPr>
+      <w:rFonts w:ascii=".VnArial" w:hAnsi=".VnArial" w:cs=".VnArial"/>
+      <w:b/>
+      <w:bCs/>
+      <w:sz w:val="18"/>
+      <w:szCs w:val="18"/>
+    </w:rPr>
+  </w:style>
+  <w:style w:type="paragraph" w:styleId="Heading4">
+    <w:name w:val="heading 4"/>
+    <w:basedOn w:val="Normal"/>
+    <w:next w:val="Normal"/>
+    <w:qFormat/>
+    <w:pPr>
+      <w:keepNext/>
+      <w:numPr>
+        <w:ilvl w:val="3"/>
+        <w:numId w:val="1"/>
+      </w:numPr>
+      <w:spacing w:before="240" w:after="60"/>
+      <w:ind w:left="360" w:hanging="360"/>
+      <w:jc w:val="both"/>
+      <w:outlineLvl w:val="3"/>
+    </w:pPr>
+    <w:rPr>
+      <w:b/>
+      <w:bCs/>
+    </w:rPr>
+  </w:style>
+  <w:style w:type="paragraph" w:styleId="Heading5">
+    <w:name w:val="heading 5"/>
+    <w:basedOn w:val="Normal"/>
+    <w:next w:val="Normal"/>
+    <w:qFormat/>
+    <w:pPr>
+      <w:numPr>
+        <w:ilvl w:val="4"/>
+        <w:numId w:val="1"/>
+      </w:numPr>
+      <w:spacing w:before="240" w:after="60"/>
+      <w:jc w:val="both"/>
+      <w:outlineLvl w:val="4"/>
+    </w:pPr>
+    <w:rPr>
+      <w:rFonts w:ascii=".VnArial" w:hAnsi=".VnArial" w:cs=".VnArial"/>
+    </w:rPr>
+  </w:style>
+  <w:style w:type="paragraph" w:styleId="Heading6">
+    <w:name w:val="heading 6"/>
+    <w:basedOn w:val="Normal"/>
+    <w:next w:val="Normal"/>
+    <w:qFormat/>
+    <w:pPr>
+      <w:numPr>
+        <w:ilvl w:val="5"/>
+        <w:numId w:val="1"/>
+      </w:numPr>
+      <w:tabs>
+        <w:tab w:val="left" w:pos="702"/>
+        <w:tab w:val="left" w:pos="1080"/>
+      </w:tabs>
+      <w:spacing w:before="240" w:after="60" w:line="288" w:lineRule="auto"/>
+      <w:jc w:val="both"/>
+      <w:outlineLvl w:val="5"/>
+    </w:pPr>
+    <w:rPr>
+      <w:rFonts w:ascii="Helvetica" w:hAnsi="Helvetica" w:cs="Helvetica"/>
+      <w:i/>
+      <w:iCs/>
+      <w:color w:val="000000"/>
+    </w:rPr>
+  </w:style>
+  <w:style w:type="paragraph" w:styleId="Heading7">
+    <w:name w:val="heading 7"/>
+    <w:basedOn w:val="Normal"/>
+    <w:next w:val="Normal"/>
+    <w:qFormat/>
+    <w:pPr>
+      <w:tabs>
+        <w:tab w:val="left" w:pos="702"/>
+        <w:tab w:val="left" w:pos="1080"/>
+      </w:tabs>
+      <w:spacing w:before="240" w:after="60" w:line="288" w:lineRule="auto"/>
+      <w:ind w:left="0"/>
+      <w:jc w:val="both"/>
+      <w:outlineLvl w:val="6"/>
+    </w:pPr>
+    <w:rPr>
+      <w:rFonts w:ascii="Helvetica" w:hAnsi="Helvetica" w:cs="Helvetica"/>
+      <w:color w:val="000000"/>
+    </w:rPr>
+  </w:style>
+  <w:style w:type="paragraph" w:styleId="Heading8">
+    <w:name w:val="heading 8"/>
+    <w:basedOn w:val="Normal"/>
+    <w:next w:val="Normal"/>
+    <w:qFormat/>
+    <w:pPr>
+      <w:numPr>
+        <w:ilvl w:val="7"/>
+        <w:numId w:val="1"/>
+      </w:numPr>
+      <w:tabs>
+        <w:tab w:val="left" w:pos="702"/>
+        <w:tab w:val="left" w:pos="1080"/>
+      </w:tabs>
+      <w:spacing w:before="240" w:after="60" w:line="288" w:lineRule="auto"/>
+      <w:jc w:val="both"/>
+      <w:outlineLvl w:val="7"/>
+    </w:pPr>
+    <w:rPr>
+      <w:rFonts w:ascii="Helvetica" w:hAnsi="Helvetica" w:cs="Helvetica"/>
+      <w:i/>
+      <w:iCs/>
+      <w:color w:val="000000"/>
+    </w:rPr>
+  </w:style>
+  <w:style w:type="paragraph" w:styleId="Heading9">
+    <w:name w:val="heading 9"/>
+    <w:basedOn w:val="Normal"/>
+    <w:next w:val="Normal"/>
+    <w:qFormat/>
+    <w:pPr>
+      <w:numPr>
+        <w:ilvl w:val="8"/>
+        <w:numId w:val="1"/>
+      </w:numPr>
+      <w:tabs>
+        <w:tab w:val="left" w:pos="702"/>
+        <w:tab w:val="left" w:pos="1080"/>
+      </w:tabs>
+      <w:spacing w:before="240" w:after="60" w:line="288" w:lineRule="auto"/>
+      <w:jc w:val="both"/>
+      <w:outlineLvl w:val="8"/>
+    </w:pPr>
+    <w:rPr>
+      <w:rFonts w:ascii="Helvetica" w:hAnsi="Helvetica" w:cs="Helvetica"/>
+      <w:i/>
+      <w:iCs/>
+      <w:color w:val="000000"/>
+      <w:sz w:val="18"/>
+      <w:szCs w:val="18"/>
+    </w:rPr>
+  </w:style>
+  <w:style w:type="character" w:default="1" w:styleId="DefaultParagraphFont">
+    <w:name w:val="Default Paragraph Font"/>
+    <w:uiPriority w:val="1"/>
+    <w:semiHidden/>
     <w:unhideWhenUsed/>
   </w:style>
   <w:style w:type="table" w:default="1" w:styleId="TableNormal">
@@ -8798,7 +9572,7 @@
   <a:extraClrSchemeLst/>
   <a:extLst>
     <a:ext uri="{05A4C25C-085E-4340-85A3-A5531E510DB2}">
-      <thm15:themeFamily xmlns:thm15="http://schemas.microsoft.com/office/thememl/2012/main" name="Office Theme" id="{62F939B6-93AF-4DB8-9C6B-D6C7DFDC589F}" vid="{4A3C46E8-61CC-4603-A589-7422A47A8E4A}"/>
+      <thm15:themeFamily xmlns:thm15="http://schemas.microsoft.com/office/thememl/2012/main" xmlns="" name="Office Theme" id="{62F939B6-93AF-4DB8-9C6B-D6C7DFDC589F}" vid="{4A3C46E8-61CC-4603-A589-7422A47A8E4A}"/>
     </a:ext>
   </a:extLst>
 </a:theme>

</xml_diff>